<commit_message>
Firefox ya no se cierra
</commit_message>
<xml_diff>
--- a/sdi2-20.docx
+++ b/sdi2-20.docx
@@ -1,6 +1,6 @@
 
 <file path=word/document.xml><?xml version="1.0" encoding="utf-8"?>
-<w:document xmlns:wpc="http://schemas.microsoft.com/office/word/2010/wordprocessingCanvas" xmlns:mc="http://schemas.openxmlformats.org/markup-compatibility/2006" xmlns:o="urn:schemas-microsoft-com:office:office" xmlns:r="http://schemas.openxmlformats.org/officeDocument/2006/relationships" xmlns:m="http://schemas.openxmlformats.org/officeDocument/2006/math" xmlns:v="urn:schemas-microsoft-com:vml" xmlns:wp14="http://schemas.microsoft.com/office/word/2010/wordprocessingDrawing" xmlns:wp="http://schemas.openxmlformats.org/drawingml/2006/wordprocessingDrawing" xmlns:w10="urn:schemas-microsoft-com:office:word" xmlns:w="http://schemas.openxmlformats.org/wordprocessingml/2006/main" xmlns:w14="http://schemas.microsoft.com/office/word/2010/wordml" xmlns:wpg="http://schemas.microsoft.com/office/word/2010/wordprocessingGroup" xmlns:wpi="http://schemas.microsoft.com/office/word/2010/wordprocessingInk" xmlns:wne="http://schemas.microsoft.com/office/word/2006/wordml" xmlns:wps="http://schemas.microsoft.com/office/word/2010/wordprocessingShape" mc:Ignorable="w14 wp14">
+<w:document xmlns:wpc="http://schemas.microsoft.com/office/word/2010/wordprocessingCanvas" xmlns:cx="http://schemas.microsoft.com/office/drawing/2014/chartex" xmlns:cx1="http://schemas.microsoft.com/office/drawing/2015/9/8/chartex" xmlns:cx2="http://schemas.microsoft.com/office/drawing/2015/10/21/chartex" xmlns:cx3="http://schemas.microsoft.com/office/drawing/2016/5/9/chartex" xmlns:cx4="http://schemas.microsoft.com/office/drawing/2016/5/10/chartex" xmlns:cx5="http://schemas.microsoft.com/office/drawing/2016/5/11/chartex" xmlns:mc="http://schemas.openxmlformats.org/markup-compatibility/2006" xmlns:o="urn:schemas-microsoft-com:office:office" xmlns:r="http://schemas.openxmlformats.org/officeDocument/2006/relationships" xmlns:m="http://schemas.openxmlformats.org/officeDocument/2006/math" xmlns:v="urn:schemas-microsoft-com:vml" xmlns:wp14="http://schemas.microsoft.com/office/word/2010/wordprocessingDrawing" xmlns:wp="http://schemas.openxmlformats.org/drawingml/2006/wordprocessingDrawing" xmlns:w10="urn:schemas-microsoft-com:office:word" xmlns:w="http://schemas.openxmlformats.org/wordprocessingml/2006/main" xmlns:w14="http://schemas.microsoft.com/office/word/2010/wordml" xmlns:w15="http://schemas.microsoft.com/office/word/2012/wordml" xmlns:w16se="http://schemas.microsoft.com/office/word/2015/wordml/symex" xmlns:wpg="http://schemas.microsoft.com/office/word/2010/wordprocessingGroup" xmlns:wpi="http://schemas.microsoft.com/office/word/2010/wordprocessingInk" xmlns:wne="http://schemas.microsoft.com/office/word/2006/wordml" xmlns:wps="http://schemas.microsoft.com/office/word/2010/wordprocessingShape" mc:Ignorable="w14 w15 w16se wp14">
   <w:body>
     <w:p>
       <w:pPr>
@@ -45,8 +45,31 @@
           <w:noProof/>
           <w:lang w:eastAsia="es-ES"/>
         </w:rPr>
-        <w:t>Raul Rodriguez Rodriguez - UOXXXXXX</w:t>
-      </w:r>
+        <w:t xml:space="preserve">Raul Rodriguez Rodriguez </w:t>
+      </w:r>
+      <w:r>
+        <w:rPr>
+          <w:noProof/>
+          <w:lang w:eastAsia="es-ES"/>
+        </w:rPr>
+        <w:t>–</w:t>
+      </w:r>
+      <w:r>
+        <w:rPr>
+          <w:noProof/>
+          <w:lang w:eastAsia="es-ES"/>
+        </w:rPr>
+        <w:t xml:space="preserve"> UO</w:t>
+      </w:r>
+      <w:r>
+        <w:rPr>
+          <w:noProof/>
+          <w:lang w:eastAsia="es-ES"/>
+        </w:rPr>
+        <w:t>238451</w:t>
+      </w:r>
+      <w:bookmarkStart w:id="0" w:name="_GoBack"/>
+      <w:bookmarkEnd w:id="0"/>
     </w:p>
     <w:p/>
     <w:p>
@@ -288,7 +311,7 @@
                     <pic:cNvPicPr/>
                   </pic:nvPicPr>
                   <pic:blipFill rotWithShape="1">
-                    <a:blip r:embed="rId6"/>
+                    <a:blip r:embed="rId5"/>
                     <a:srcRect r="68959" b="11441"/>
                     <a:stretch/>
                   </pic:blipFill>
@@ -351,7 +374,6 @@
         </w:rPr>
         <w:t>&lt;</w:t>
       </w:r>
-      <w:proofErr w:type="gramStart"/>
       <w:r>
         <w:rPr>
           <w:rFonts w:ascii="Consolas" w:hAnsi="Consolas" w:cs="Consolas"/>
@@ -363,7 +385,6 @@
         </w:rPr>
         <w:t>navigation-rule</w:t>
       </w:r>
-      <w:proofErr w:type="gramEnd"/>
       <w:r>
         <w:rPr>
           <w:rFonts w:ascii="Consolas" w:hAnsi="Consolas" w:cs="Consolas"/>
@@ -542,7 +563,6 @@
         </w:rPr>
         <w:t>&lt;</w:t>
       </w:r>
-      <w:proofErr w:type="gramStart"/>
       <w:r>
         <w:rPr>
           <w:rFonts w:ascii="Consolas" w:hAnsi="Consolas" w:cs="Consolas"/>
@@ -553,7 +573,6 @@
         </w:rPr>
         <w:t>navigation-case</w:t>
       </w:r>
-      <w:proofErr w:type="gramEnd"/>
       <w:r>
         <w:rPr>
           <w:rFonts w:ascii="Consolas" w:hAnsi="Consolas" w:cs="Consolas"/>
@@ -1007,7 +1026,6 @@
         </w:rPr>
         <w:t>&lt;</w:t>
       </w:r>
-      <w:proofErr w:type="gramStart"/>
       <w:r>
         <w:rPr>
           <w:rFonts w:ascii="Consolas" w:hAnsi="Consolas" w:cs="Consolas"/>
@@ -1018,7 +1036,6 @@
         </w:rPr>
         <w:t>navigation-rule</w:t>
       </w:r>
-      <w:proofErr w:type="gramEnd"/>
       <w:r>
         <w:rPr>
           <w:rFonts w:ascii="Consolas" w:hAnsi="Consolas" w:cs="Consolas"/>
@@ -1209,7 +1226,6 @@
         </w:rPr>
         <w:t>&lt;</w:t>
       </w:r>
-      <w:proofErr w:type="gramStart"/>
       <w:r>
         <w:rPr>
           <w:rFonts w:ascii="Consolas" w:hAnsi="Consolas" w:cs="Consolas"/>
@@ -1220,7 +1236,6 @@
         </w:rPr>
         <w:t>navigation-case</w:t>
       </w:r>
-      <w:proofErr w:type="gramEnd"/>
       <w:r>
         <w:rPr>
           <w:rFonts w:ascii="Consolas" w:hAnsi="Consolas" w:cs="Consolas"/>
@@ -1315,7 +1330,6 @@
         </w:rPr>
         <w:t>&gt;</w:t>
       </w:r>
-      <w:proofErr w:type="gramStart"/>
       <w:r>
         <w:rPr>
           <w:rFonts w:ascii="Consolas" w:hAnsi="Consolas" w:cs="Consolas"/>
@@ -1327,7 +1341,6 @@
         <w:t>#{</w:t>
       </w:r>
       <w:proofErr w:type="spellStart"/>
-      <w:proofErr w:type="gramEnd"/>
       <w:r>
         <w:rPr>
           <w:rFonts w:ascii="Consolas" w:hAnsi="Consolas" w:cs="Consolas"/>
@@ -1767,7 +1780,6 @@
         </w:rPr>
         <w:t>&lt;</w:t>
       </w:r>
-      <w:proofErr w:type="gramStart"/>
       <w:r>
         <w:rPr>
           <w:rFonts w:ascii="Consolas" w:hAnsi="Consolas" w:cs="Consolas"/>
@@ -1778,7 +1790,6 @@
         </w:rPr>
         <w:t>navigation-case</w:t>
       </w:r>
-      <w:proofErr w:type="gramEnd"/>
       <w:r>
         <w:rPr>
           <w:rFonts w:ascii="Consolas" w:hAnsi="Consolas" w:cs="Consolas"/>
@@ -1873,7 +1884,6 @@
         </w:rPr>
         <w:t>&gt;</w:t>
       </w:r>
-      <w:proofErr w:type="gramStart"/>
       <w:r>
         <w:rPr>
           <w:rFonts w:ascii="Consolas" w:hAnsi="Consolas" w:cs="Consolas"/>
@@ -1885,7 +1895,6 @@
         <w:t>#{</w:t>
       </w:r>
       <w:proofErr w:type="spellStart"/>
-      <w:proofErr w:type="gramEnd"/>
       <w:r>
         <w:rPr>
           <w:rFonts w:ascii="Consolas" w:hAnsi="Consolas" w:cs="Consolas"/>
@@ -2325,7 +2334,6 @@
         </w:rPr>
         <w:t>&lt;</w:t>
       </w:r>
-      <w:proofErr w:type="gramStart"/>
       <w:r>
         <w:rPr>
           <w:rFonts w:ascii="Consolas" w:hAnsi="Consolas" w:cs="Consolas"/>
@@ -2336,7 +2344,6 @@
         </w:rPr>
         <w:t>navigation-case</w:t>
       </w:r>
-      <w:proofErr w:type="gramEnd"/>
       <w:r>
         <w:rPr>
           <w:rFonts w:ascii="Consolas" w:hAnsi="Consolas" w:cs="Consolas"/>
@@ -2431,7 +2438,6 @@
         </w:rPr>
         <w:t>&gt;</w:t>
       </w:r>
-      <w:proofErr w:type="gramStart"/>
       <w:r>
         <w:rPr>
           <w:rFonts w:ascii="Consolas" w:hAnsi="Consolas" w:cs="Consolas"/>
@@ -2443,7 +2449,6 @@
         <w:t>#{</w:t>
       </w:r>
       <w:proofErr w:type="spellStart"/>
-      <w:proofErr w:type="gramEnd"/>
       <w:r>
         <w:rPr>
           <w:rFonts w:ascii="Consolas" w:hAnsi="Consolas" w:cs="Consolas"/>
@@ -2927,7 +2932,6 @@
         </w:rPr>
         <w:t>&lt;</w:t>
       </w:r>
-      <w:proofErr w:type="gramStart"/>
       <w:r>
         <w:rPr>
           <w:rFonts w:ascii="Consolas" w:hAnsi="Consolas" w:cs="Consolas"/>
@@ -2938,7 +2942,6 @@
         </w:rPr>
         <w:t>navigation-rule</w:t>
       </w:r>
-      <w:proofErr w:type="gramEnd"/>
       <w:r>
         <w:rPr>
           <w:rFonts w:ascii="Consolas" w:hAnsi="Consolas" w:cs="Consolas"/>
@@ -3109,7 +3112,6 @@
         </w:rPr>
         <w:t>&lt;</w:t>
       </w:r>
-      <w:proofErr w:type="gramStart"/>
       <w:r>
         <w:rPr>
           <w:rFonts w:ascii="Consolas" w:hAnsi="Consolas" w:cs="Consolas"/>
@@ -3120,7 +3122,6 @@
         </w:rPr>
         <w:t>navigation-case</w:t>
       </w:r>
-      <w:proofErr w:type="gramEnd"/>
       <w:r>
         <w:rPr>
           <w:rFonts w:ascii="Consolas" w:hAnsi="Consolas" w:cs="Consolas"/>
@@ -3205,7 +3206,6 @@
         </w:rPr>
         <w:t>&gt;</w:t>
       </w:r>
-      <w:proofErr w:type="gramStart"/>
       <w:r>
         <w:rPr>
           <w:rFonts w:ascii="Consolas" w:hAnsi="Consolas" w:cs="Consolas"/>
@@ -3217,7 +3217,6 @@
         <w:t>#{</w:t>
       </w:r>
       <w:proofErr w:type="spellStart"/>
-      <w:proofErr w:type="gramEnd"/>
       <w:r>
         <w:rPr>
           <w:rFonts w:ascii="Consolas" w:hAnsi="Consolas" w:cs="Consolas"/>
@@ -3618,7 +3617,6 @@
         </w:rPr>
         <w:t>&lt;</w:t>
       </w:r>
-      <w:proofErr w:type="gramStart"/>
       <w:r>
         <w:rPr>
           <w:rFonts w:ascii="Consolas" w:hAnsi="Consolas" w:cs="Consolas"/>
@@ -3629,7 +3627,6 @@
         </w:rPr>
         <w:t>navigation-case</w:t>
       </w:r>
-      <w:proofErr w:type="gramEnd"/>
       <w:r>
         <w:rPr>
           <w:rFonts w:ascii="Consolas" w:hAnsi="Consolas" w:cs="Consolas"/>
@@ -3714,7 +3711,6 @@
         </w:rPr>
         <w:t>&gt;</w:t>
       </w:r>
-      <w:proofErr w:type="gramStart"/>
       <w:r>
         <w:rPr>
           <w:rFonts w:ascii="Consolas" w:hAnsi="Consolas" w:cs="Consolas"/>
@@ -3726,7 +3722,6 @@
         <w:t>#{</w:t>
       </w:r>
       <w:proofErr w:type="spellStart"/>
-      <w:proofErr w:type="gramEnd"/>
       <w:r>
         <w:rPr>
           <w:rFonts w:ascii="Consolas" w:hAnsi="Consolas" w:cs="Consolas"/>
@@ -4149,7 +4144,6 @@
         </w:rPr>
         <w:t>&lt;</w:t>
       </w:r>
-      <w:proofErr w:type="gramStart"/>
       <w:r>
         <w:rPr>
           <w:rFonts w:ascii="Consolas" w:hAnsi="Consolas" w:cs="Consolas"/>
@@ -4160,7 +4154,6 @@
         </w:rPr>
         <w:t>navigation-case</w:t>
       </w:r>
-      <w:proofErr w:type="gramEnd"/>
       <w:r>
         <w:rPr>
           <w:rFonts w:ascii="Consolas" w:hAnsi="Consolas" w:cs="Consolas"/>
@@ -4245,7 +4238,6 @@
         </w:rPr>
         <w:t>&gt;</w:t>
       </w:r>
-      <w:proofErr w:type="gramStart"/>
       <w:r>
         <w:rPr>
           <w:rFonts w:ascii="Consolas" w:hAnsi="Consolas" w:cs="Consolas"/>
@@ -4257,7 +4249,6 @@
         <w:t>#{</w:t>
       </w:r>
       <w:proofErr w:type="spellStart"/>
-      <w:proofErr w:type="gramEnd"/>
       <w:r>
         <w:rPr>
           <w:rFonts w:ascii="Consolas" w:hAnsi="Consolas" w:cs="Consolas"/>
@@ -4701,7 +4692,6 @@
         </w:rPr>
         <w:t>&lt;</w:t>
       </w:r>
-      <w:proofErr w:type="gramStart"/>
       <w:r>
         <w:rPr>
           <w:rFonts w:ascii="Consolas" w:hAnsi="Consolas" w:cs="Consolas"/>
@@ -4712,7 +4702,6 @@
         </w:rPr>
         <w:t>navigation-rule</w:t>
       </w:r>
-      <w:proofErr w:type="gramEnd"/>
       <w:r>
         <w:rPr>
           <w:rFonts w:ascii="Consolas" w:hAnsi="Consolas" w:cs="Consolas"/>
@@ -4893,7 +4882,6 @@
         </w:rPr>
         <w:t>&lt;</w:t>
       </w:r>
-      <w:proofErr w:type="gramStart"/>
       <w:r>
         <w:rPr>
           <w:rFonts w:ascii="Consolas" w:hAnsi="Consolas" w:cs="Consolas"/>
@@ -4904,7 +4892,6 @@
         </w:rPr>
         <w:t>navigation-case</w:t>
       </w:r>
-      <w:proofErr w:type="gramEnd"/>
       <w:r>
         <w:rPr>
           <w:rFonts w:ascii="Consolas" w:hAnsi="Consolas" w:cs="Consolas"/>
@@ -4989,7 +4976,6 @@
         </w:rPr>
         <w:t>&gt;</w:t>
       </w:r>
-      <w:proofErr w:type="gramStart"/>
       <w:r>
         <w:rPr>
           <w:rFonts w:ascii="Consolas" w:hAnsi="Consolas" w:cs="Consolas"/>
@@ -5001,7 +4987,6 @@
         <w:t>#{</w:t>
       </w:r>
       <w:proofErr w:type="spellStart"/>
-      <w:proofErr w:type="gramEnd"/>
       <w:r>
         <w:rPr>
           <w:rFonts w:ascii="Consolas" w:hAnsi="Consolas" w:cs="Consolas"/>
@@ -5427,7 +5412,6 @@
         </w:rPr>
         <w:t>&lt;</w:t>
       </w:r>
-      <w:proofErr w:type="gramStart"/>
       <w:r>
         <w:rPr>
           <w:rFonts w:ascii="Consolas" w:hAnsi="Consolas" w:cs="Consolas"/>
@@ -5438,7 +5422,6 @@
         </w:rPr>
         <w:t>navigation-case</w:t>
       </w:r>
-      <w:proofErr w:type="gramEnd"/>
       <w:r>
         <w:rPr>
           <w:rFonts w:ascii="Consolas" w:hAnsi="Consolas" w:cs="Consolas"/>
@@ -5523,7 +5506,6 @@
         </w:rPr>
         <w:t>&gt;</w:t>
       </w:r>
-      <w:proofErr w:type="gramStart"/>
       <w:r>
         <w:rPr>
           <w:rFonts w:ascii="Consolas" w:hAnsi="Consolas" w:cs="Consolas"/>
@@ -5535,7 +5517,6 @@
         <w:t>#{</w:t>
       </w:r>
       <w:proofErr w:type="spellStart"/>
-      <w:proofErr w:type="gramEnd"/>
       <w:r>
         <w:rPr>
           <w:rFonts w:ascii="Consolas" w:hAnsi="Consolas" w:cs="Consolas"/>
@@ -5962,7 +5943,6 @@
         </w:rPr>
         <w:t>&lt;</w:t>
       </w:r>
-      <w:proofErr w:type="gramStart"/>
       <w:r>
         <w:rPr>
           <w:rFonts w:ascii="Consolas" w:hAnsi="Consolas" w:cs="Consolas"/>
@@ -5973,7 +5953,6 @@
         </w:rPr>
         <w:t>navigation-case</w:t>
       </w:r>
-      <w:proofErr w:type="gramEnd"/>
       <w:r>
         <w:rPr>
           <w:rFonts w:ascii="Consolas" w:hAnsi="Consolas" w:cs="Consolas"/>
@@ -6058,7 +6037,6 @@
         </w:rPr>
         <w:t>&gt;</w:t>
       </w:r>
-      <w:proofErr w:type="gramStart"/>
       <w:r>
         <w:rPr>
           <w:rFonts w:ascii="Consolas" w:hAnsi="Consolas" w:cs="Consolas"/>
@@ -6070,7 +6048,6 @@
         <w:t>#{</w:t>
       </w:r>
       <w:proofErr w:type="spellStart"/>
-      <w:proofErr w:type="gramEnd"/>
       <w:r>
         <w:rPr>
           <w:rFonts w:ascii="Consolas" w:hAnsi="Consolas" w:cs="Consolas"/>
@@ -6473,7 +6450,6 @@
         </w:rPr>
         <w:t>&lt;</w:t>
       </w:r>
-      <w:proofErr w:type="gramStart"/>
       <w:r>
         <w:rPr>
           <w:rFonts w:ascii="Consolas" w:hAnsi="Consolas" w:cs="Consolas"/>
@@ -6484,7 +6460,6 @@
         </w:rPr>
         <w:t>navigation-case</w:t>
       </w:r>
-      <w:proofErr w:type="gramEnd"/>
       <w:r>
         <w:rPr>
           <w:rFonts w:ascii="Consolas" w:hAnsi="Consolas" w:cs="Consolas"/>
@@ -6579,7 +6554,6 @@
         </w:rPr>
         <w:t>&gt;</w:t>
       </w:r>
-      <w:proofErr w:type="gramStart"/>
       <w:r>
         <w:rPr>
           <w:rFonts w:ascii="Consolas" w:hAnsi="Consolas" w:cs="Consolas"/>
@@ -6591,7 +6565,6 @@
         <w:t>#{</w:t>
       </w:r>
       <w:proofErr w:type="spellStart"/>
-      <w:proofErr w:type="gramEnd"/>
       <w:r>
         <w:rPr>
           <w:rFonts w:ascii="Consolas" w:hAnsi="Consolas" w:cs="Consolas"/>
@@ -7065,7 +7038,6 @@
         </w:rPr>
         <w:t>&lt;</w:t>
       </w:r>
-      <w:proofErr w:type="gramStart"/>
       <w:r>
         <w:rPr>
           <w:rFonts w:ascii="Consolas" w:hAnsi="Consolas" w:cs="Consolas"/>
@@ -7076,7 +7048,6 @@
         </w:rPr>
         <w:t>navigation-rule</w:t>
       </w:r>
-      <w:proofErr w:type="gramEnd"/>
       <w:r>
         <w:rPr>
           <w:rFonts w:ascii="Consolas" w:hAnsi="Consolas" w:cs="Consolas"/>
@@ -7280,7 +7251,6 @@
         </w:rPr>
         <w:t>&lt;</w:t>
       </w:r>
-      <w:proofErr w:type="gramStart"/>
       <w:r>
         <w:rPr>
           <w:rFonts w:ascii="Consolas" w:hAnsi="Consolas" w:cs="Consolas"/>
@@ -7291,7 +7261,6 @@
         </w:rPr>
         <w:t>navigation-case</w:t>
       </w:r>
-      <w:proofErr w:type="gramEnd"/>
       <w:r>
         <w:rPr>
           <w:rFonts w:ascii="Consolas" w:hAnsi="Consolas" w:cs="Consolas"/>
@@ -7386,7 +7355,6 @@
         </w:rPr>
         <w:t>&gt;</w:t>
       </w:r>
-      <w:proofErr w:type="gramStart"/>
       <w:r>
         <w:rPr>
           <w:rFonts w:ascii="Consolas" w:hAnsi="Consolas" w:cs="Consolas"/>
@@ -7398,7 +7366,6 @@
         <w:t>#{</w:t>
       </w:r>
       <w:proofErr w:type="spellStart"/>
-      <w:proofErr w:type="gramEnd"/>
       <w:r>
         <w:rPr>
           <w:rFonts w:ascii="Consolas" w:hAnsi="Consolas" w:cs="Consolas"/>
@@ -7887,7 +7854,6 @@
         </w:rPr>
         <w:t>&lt;</w:t>
       </w:r>
-      <w:proofErr w:type="gramStart"/>
       <w:r>
         <w:rPr>
           <w:rFonts w:ascii="Consolas" w:hAnsi="Consolas" w:cs="Consolas"/>
@@ -7898,7 +7864,6 @@
         </w:rPr>
         <w:t>navigation-case</w:t>
       </w:r>
-      <w:proofErr w:type="gramEnd"/>
       <w:r>
         <w:rPr>
           <w:rFonts w:ascii="Consolas" w:hAnsi="Consolas" w:cs="Consolas"/>
@@ -7993,7 +7958,6 @@
         </w:rPr>
         <w:t>&gt;</w:t>
       </w:r>
-      <w:proofErr w:type="gramStart"/>
       <w:r>
         <w:rPr>
           <w:rFonts w:ascii="Consolas" w:hAnsi="Consolas" w:cs="Consolas"/>
@@ -8005,7 +7969,6 @@
         <w:t>#{</w:t>
       </w:r>
       <w:proofErr w:type="spellStart"/>
-      <w:proofErr w:type="gramEnd"/>
       <w:r>
         <w:rPr>
           <w:rFonts w:ascii="Consolas" w:hAnsi="Consolas" w:cs="Consolas"/>
@@ -8479,7 +8442,6 @@
         </w:rPr>
         <w:t>&lt;</w:t>
       </w:r>
-      <w:proofErr w:type="gramStart"/>
       <w:r>
         <w:rPr>
           <w:rFonts w:ascii="Consolas" w:hAnsi="Consolas" w:cs="Consolas"/>
@@ -8490,7 +8452,6 @@
         </w:rPr>
         <w:t>navigation-rule</w:t>
       </w:r>
-      <w:proofErr w:type="gramEnd"/>
       <w:r>
         <w:rPr>
           <w:rFonts w:ascii="Consolas" w:hAnsi="Consolas" w:cs="Consolas"/>
@@ -8684,7 +8645,6 @@
         </w:rPr>
         <w:t>&lt;</w:t>
       </w:r>
-      <w:proofErr w:type="gramStart"/>
       <w:r>
         <w:rPr>
           <w:rFonts w:ascii="Consolas" w:hAnsi="Consolas" w:cs="Consolas"/>
@@ -8695,7 +8655,6 @@
         </w:rPr>
         <w:t>navigation-case</w:t>
       </w:r>
-      <w:proofErr w:type="gramEnd"/>
       <w:r>
         <w:rPr>
           <w:rFonts w:ascii="Consolas" w:hAnsi="Consolas" w:cs="Consolas"/>
@@ -8790,7 +8749,6 @@
         </w:rPr>
         <w:t>&gt;</w:t>
       </w:r>
-      <w:proofErr w:type="gramStart"/>
       <w:r>
         <w:rPr>
           <w:rFonts w:ascii="Consolas" w:hAnsi="Consolas" w:cs="Consolas"/>
@@ -8802,7 +8760,6 @@
         <w:t>#{</w:t>
       </w:r>
       <w:proofErr w:type="spellStart"/>
-      <w:proofErr w:type="gramEnd"/>
       <w:r>
         <w:rPr>
           <w:rFonts w:ascii="Consolas" w:hAnsi="Consolas" w:cs="Consolas"/>
@@ -9268,7 +9225,6 @@
         </w:rPr>
         <w:t>&lt;</w:t>
       </w:r>
-      <w:proofErr w:type="gramStart"/>
       <w:r>
         <w:rPr>
           <w:rFonts w:ascii="Consolas" w:hAnsi="Consolas" w:cs="Consolas"/>
@@ -9279,7 +9235,6 @@
         </w:rPr>
         <w:t>navigation-case</w:t>
       </w:r>
-      <w:proofErr w:type="gramEnd"/>
       <w:r>
         <w:rPr>
           <w:rFonts w:ascii="Consolas" w:hAnsi="Consolas" w:cs="Consolas"/>
@@ -9374,7 +9329,6 @@
         </w:rPr>
         <w:t>&gt;</w:t>
       </w:r>
-      <w:proofErr w:type="gramStart"/>
       <w:r>
         <w:rPr>
           <w:rFonts w:ascii="Consolas" w:hAnsi="Consolas" w:cs="Consolas"/>
@@ -9386,7 +9340,6 @@
         <w:t>#{</w:t>
       </w:r>
       <w:proofErr w:type="spellStart"/>
-      <w:proofErr w:type="gramEnd"/>
       <w:r>
         <w:rPr>
           <w:rFonts w:ascii="Consolas" w:hAnsi="Consolas" w:cs="Consolas"/>
@@ -9751,7 +9704,6 @@
         <w:t>&lt;/</w:t>
       </w:r>
       <w:proofErr w:type="spellStart"/>
-      <w:proofErr w:type="gramStart"/>
       <w:r>
         <w:rPr>
           <w:rFonts w:ascii="Consolas" w:hAnsi="Consolas" w:cs="Consolas"/>
@@ -9769,17 +9721,7 @@
           <w:sz w:val="24"/>
           <w:szCs w:val="24"/>
         </w:rPr>
-        <w:t>-</w:t>
-      </w:r>
-      <w:proofErr w:type="gramEnd"/>
-      <w:r>
-        <w:rPr>
-          <w:rFonts w:ascii="Consolas" w:hAnsi="Consolas" w:cs="Consolas"/>
-          <w:color w:val="3F7F7F"/>
-          <w:sz w:val="24"/>
-          <w:szCs w:val="24"/>
-        </w:rPr>
-        <w:t>case</w:t>
+        <w:t>-case</w:t>
       </w:r>
       <w:r>
         <w:rPr>
@@ -9811,7 +9753,6 @@
         <w:t>&lt;/</w:t>
       </w:r>
       <w:proofErr w:type="spellStart"/>
-      <w:proofErr w:type="gramStart"/>
       <w:r>
         <w:rPr>
           <w:rFonts w:ascii="Consolas" w:hAnsi="Consolas" w:cs="Consolas"/>
@@ -9829,17 +9770,7 @@
           <w:sz w:val="24"/>
           <w:szCs w:val="24"/>
         </w:rPr>
-        <w:t>-</w:t>
-      </w:r>
-      <w:proofErr w:type="gramEnd"/>
-      <w:r>
-        <w:rPr>
-          <w:rFonts w:ascii="Consolas" w:hAnsi="Consolas" w:cs="Consolas"/>
-          <w:color w:val="3F7F7F"/>
-          <w:sz w:val="24"/>
-          <w:szCs w:val="24"/>
-        </w:rPr>
-        <w:t>rule</w:t>
+        <w:t>-rule</w:t>
       </w:r>
       <w:r>
         <w:rPr>
@@ -9917,16 +9848,7 @@
       </w:r>
       <w:proofErr w:type="spellEnd"/>
       <w:r>
-        <w:t xml:space="preserve">: </w:t>
-      </w:r>
-      <w:r>
-        <w:t>Solo puede entrar en las páginas de la carpeta “</w:t>
-      </w:r>
-      <w:r>
-        <w:t>usuarios</w:t>
-      </w:r>
-      <w:r>
-        <w:t>”, y las que no tienen protección.</w:t>
+        <w:t>: Solo puede entrar en las páginas de la carpeta “usuarios”, y las que no tienen protección.</w:t>
       </w:r>
     </w:p>
     <w:p>
@@ -9968,14 +9890,9 @@
       </w:r>
       <w:proofErr w:type="spellStart"/>
       <w:r>
-        <w:t>p</w:t>
-      </w:r>
-      <w:proofErr w:type="gramStart"/>
-      <w:r>
-        <w:t>:messages</w:t>
+        <w:t>p:messages</w:t>
       </w:r>
       <w:proofErr w:type="spellEnd"/>
-      <w:proofErr w:type="gramEnd"/>
       <w:r>
         <w:t>/&gt; en todas las páginas para poder mostrar mensajes a los usuarios, como el de registro correcto, finalización correcta de una tarea,  errores en la creación de un nuevo usuario con los datos, etc.</w:t>
       </w:r>
@@ -10023,14 +9940,9 @@
       </w:r>
       <w:proofErr w:type="spellStart"/>
       <w:r>
-        <w:t>c</w:t>
-      </w:r>
-      <w:proofErr w:type="gramStart"/>
-      <w:r>
-        <w:t>:if</w:t>
+        <w:t>c:if</w:t>
       </w:r>
       <w:proofErr w:type="spellEnd"/>
-      <w:proofErr w:type="gramEnd"/>
       <w:r>
         <w:t>” se ha decidido utilizar el atributo “</w:t>
       </w:r>
@@ -10078,14 +9990,9 @@
       </w:r>
       <w:proofErr w:type="spellStart"/>
       <w:r>
-        <w:t>p</w:t>
-      </w:r>
-      <w:proofErr w:type="gramStart"/>
-      <w:r>
-        <w:t>:password</w:t>
+        <w:t>p:password</w:t>
       </w:r>
       <w:proofErr w:type="spellEnd"/>
-      <w:proofErr w:type="gramEnd"/>
       <w:r>
         <w:t>” que te indican la fuerza de la contraseña introducida.</w:t>
       </w:r>
@@ -10103,10 +10010,7 @@
         <w:t xml:space="preserve"> al usuario con información sobre qué ha metido mal, personalizado para cada posible caso. </w:t>
       </w:r>
     </w:p>
-    <w:p>
-      <w:bookmarkStart w:id="0" w:name="_GoBack"/>
-      <w:bookmarkEnd w:id="0"/>
-    </w:p>
+    <w:p/>
     <w:sectPr>
       <w:pgSz w:w="11906" w:h="16838"/>
       <w:pgMar w:top="720" w:right="720" w:bottom="720" w:left="720" w:header="708" w:footer="708" w:gutter="0"/>
@@ -10118,8 +10022,8 @@
 </file>
 
 <file path=word/numbering.xml><?xml version="1.0" encoding="utf-8"?>
-<w:numbering xmlns:wpc="http://schemas.microsoft.com/office/word/2010/wordprocessingCanvas" xmlns:mc="http://schemas.openxmlformats.org/markup-compatibility/2006" xmlns:o="urn:schemas-microsoft-com:office:office" xmlns:r="http://schemas.openxmlformats.org/officeDocument/2006/relationships" xmlns:m="http://schemas.openxmlformats.org/officeDocument/2006/math" xmlns:v="urn:schemas-microsoft-com:vml" xmlns:wp14="http://schemas.microsoft.com/office/word/2010/wordprocessingDrawing" xmlns:wp="http://schemas.openxmlformats.org/drawingml/2006/wordprocessingDrawing" xmlns:w10="urn:schemas-microsoft-com:office:word" xmlns:w="http://schemas.openxmlformats.org/wordprocessingml/2006/main" xmlns:w14="http://schemas.microsoft.com/office/word/2010/wordml" xmlns:wpg="http://schemas.microsoft.com/office/word/2010/wordprocessingGroup" xmlns:wpi="http://schemas.microsoft.com/office/word/2010/wordprocessingInk" xmlns:wne="http://schemas.microsoft.com/office/word/2006/wordml" xmlns:wps="http://schemas.microsoft.com/office/word/2010/wordprocessingShape" mc:Ignorable="w14 wp14">
-  <w:abstractNum w:abstractNumId="0">
+<w:numbering xmlns:wpc="http://schemas.microsoft.com/office/word/2010/wordprocessingCanvas" xmlns:cx="http://schemas.microsoft.com/office/drawing/2014/chartex" xmlns:cx1="http://schemas.microsoft.com/office/drawing/2015/9/8/chartex" xmlns:cx2="http://schemas.microsoft.com/office/drawing/2015/10/21/chartex" xmlns:cx3="http://schemas.microsoft.com/office/drawing/2016/5/9/chartex" xmlns:cx4="http://schemas.microsoft.com/office/drawing/2016/5/10/chartex" xmlns:cx5="http://schemas.microsoft.com/office/drawing/2016/5/11/chartex" xmlns:mc="http://schemas.openxmlformats.org/markup-compatibility/2006" xmlns:o="urn:schemas-microsoft-com:office:office" xmlns:r="http://schemas.openxmlformats.org/officeDocument/2006/relationships" xmlns:m="http://schemas.openxmlformats.org/officeDocument/2006/math" xmlns:v="urn:schemas-microsoft-com:vml" xmlns:wp14="http://schemas.microsoft.com/office/word/2010/wordprocessingDrawing" xmlns:wp="http://schemas.openxmlformats.org/drawingml/2006/wordprocessingDrawing" xmlns:w10="urn:schemas-microsoft-com:office:word" xmlns:w="http://schemas.openxmlformats.org/wordprocessingml/2006/main" xmlns:w14="http://schemas.microsoft.com/office/word/2010/wordml" xmlns:w15="http://schemas.microsoft.com/office/word/2012/wordml" xmlns:w16se="http://schemas.microsoft.com/office/word/2015/wordml/symex" xmlns:wpg="http://schemas.microsoft.com/office/word/2010/wordprocessingGroup" xmlns:wpi="http://schemas.microsoft.com/office/word/2010/wordprocessingInk" xmlns:wne="http://schemas.microsoft.com/office/word/2006/wordml" xmlns:wps="http://schemas.microsoft.com/office/word/2010/wordprocessingShape" mc:Ignorable="w14 w15 w16se wp14">
+  <w:abstractNum w:abstractNumId="0" w15:restartNumberingAfterBreak="0">
     <w:nsid w:val="6B8C166A"/>
     <w:multiLevelType w:val="hybridMultilevel"/>
     <w:tmpl w:val="3C34E9FE"/>
@@ -10239,7 +10143,7 @@
 </file>
 
 <file path=word/styles.xml><?xml version="1.0" encoding="utf-8"?>
-<w:styles xmlns:mc="http://schemas.openxmlformats.org/markup-compatibility/2006" xmlns:r="http://schemas.openxmlformats.org/officeDocument/2006/relationships" xmlns:w="http://schemas.openxmlformats.org/wordprocessingml/2006/main" xmlns:w14="http://schemas.microsoft.com/office/word/2010/wordml" mc:Ignorable="w14">
+<w:styles xmlns:mc="http://schemas.openxmlformats.org/markup-compatibility/2006" xmlns:r="http://schemas.openxmlformats.org/officeDocument/2006/relationships" xmlns:w="http://schemas.openxmlformats.org/wordprocessingml/2006/main" xmlns:w14="http://schemas.microsoft.com/office/word/2010/wordml" xmlns:w15="http://schemas.microsoft.com/office/word/2012/wordml" xmlns:w16se="http://schemas.microsoft.com/office/word/2015/wordml/symex" mc:Ignorable="w14 w15 w16se">
   <w:docDefaults>
     <w:rPrDefault>
       <w:rPr>
@@ -10255,144 +10159,381 @@
       </w:pPr>
     </w:pPrDefault>
   </w:docDefaults>
-  <w:latentStyles w:defLockedState="0" w:defUIPriority="99" w:defSemiHidden="1" w:defUnhideWhenUsed="1" w:defQFormat="0" w:count="267">
-    <w:lsdException w:name="Normal" w:semiHidden="0" w:uiPriority="0" w:unhideWhenUsed="0" w:qFormat="1"/>
-    <w:lsdException w:name="heading 1" w:semiHidden="0" w:uiPriority="9" w:unhideWhenUsed="0" w:qFormat="1"/>
-    <w:lsdException w:name="heading 2" w:uiPriority="9" w:qFormat="1"/>
-    <w:lsdException w:name="heading 3" w:uiPriority="9" w:qFormat="1"/>
-    <w:lsdException w:name="heading 4" w:uiPriority="9" w:qFormat="1"/>
-    <w:lsdException w:name="heading 5" w:uiPriority="9" w:qFormat="1"/>
-    <w:lsdException w:name="heading 6" w:uiPriority="9" w:qFormat="1"/>
-    <w:lsdException w:name="heading 7" w:uiPriority="9" w:qFormat="1"/>
-    <w:lsdException w:name="heading 8" w:uiPriority="9" w:qFormat="1"/>
-    <w:lsdException w:name="heading 9" w:uiPriority="9" w:qFormat="1"/>
-    <w:lsdException w:name="toc 1" w:uiPriority="39"/>
-    <w:lsdException w:name="toc 2" w:uiPriority="39"/>
-    <w:lsdException w:name="toc 3" w:uiPriority="39"/>
-    <w:lsdException w:name="toc 4" w:uiPriority="39"/>
-    <w:lsdException w:name="toc 5" w:uiPriority="39"/>
-    <w:lsdException w:name="toc 6" w:uiPriority="39"/>
-    <w:lsdException w:name="toc 7" w:uiPriority="39"/>
-    <w:lsdException w:name="toc 8" w:uiPriority="39"/>
-    <w:lsdException w:name="toc 9" w:uiPriority="39"/>
-    <w:lsdException w:name="caption" w:uiPriority="35" w:qFormat="1"/>
-    <w:lsdException w:name="Title" w:semiHidden="0" w:uiPriority="10" w:unhideWhenUsed="0" w:qFormat="1"/>
-    <w:lsdException w:name="Default Paragraph Font" w:uiPriority="1"/>
-    <w:lsdException w:name="Subtitle" w:semiHidden="0" w:uiPriority="11" w:unhideWhenUsed="0" w:qFormat="1"/>
-    <w:lsdException w:name="Strong" w:semiHidden="0" w:uiPriority="22" w:unhideWhenUsed="0" w:qFormat="1"/>
-    <w:lsdException w:name="Emphasis" w:semiHidden="0" w:uiPriority="20" w:unhideWhenUsed="0" w:qFormat="1"/>
-    <w:lsdException w:name="Table Grid" w:semiHidden="0" w:uiPriority="59" w:unhideWhenUsed="0"/>
-    <w:lsdException w:name="Placeholder Text" w:unhideWhenUsed="0"/>
-    <w:lsdException w:name="No Spacing" w:semiHidden="0" w:uiPriority="1" w:unhideWhenUsed="0" w:qFormat="1"/>
-    <w:lsdException w:name="Light Shading" w:semiHidden="0" w:uiPriority="60" w:unhideWhenUsed="0"/>
-    <w:lsdException w:name="Light List" w:semiHidden="0" w:uiPriority="61" w:unhideWhenUsed="0"/>
-    <w:lsdException w:name="Light Grid" w:semiHidden="0" w:uiPriority="62" w:unhideWhenUsed="0"/>
-    <w:lsdException w:name="Medium Shading 1" w:semiHidden="0" w:uiPriority="63" w:unhideWhenUsed="0"/>
-    <w:lsdException w:name="Medium Shading 2" w:semiHidden="0" w:uiPriority="64" w:unhideWhenUsed="0"/>
-    <w:lsdException w:name="Medium List 1" w:semiHidden="0" w:uiPriority="65" w:unhideWhenUsed="0"/>
-    <w:lsdException w:name="Medium List 2" w:semiHidden="0" w:uiPriority="66" w:unhideWhenUsed="0"/>
-    <w:lsdException w:name="Medium Grid 1" w:semiHidden="0" w:uiPriority="67" w:unhideWhenUsed="0"/>
-    <w:lsdException w:name="Medium Grid 2" w:semiHidden="0" w:uiPriority="68" w:unhideWhenUsed="0"/>
-    <w:lsdException w:name="Medium Grid 3" w:semiHidden="0" w:uiPriority="69" w:unhideWhenUsed="0"/>
-    <w:lsdException w:name="Dark List" w:semiHidden="0" w:uiPriority="70" w:unhideWhenUsed="0"/>
-    <w:lsdException w:name="Colorful Shading" w:semiHidden="0" w:uiPriority="71" w:unhideWhenUsed="0"/>
-    <w:lsdException w:name="Colorful List" w:semiHidden="0" w:uiPriority="72" w:unhideWhenUsed="0"/>
-    <w:lsdException w:name="Colorful Grid" w:semiHidden="0" w:uiPriority="73" w:unhideWhenUsed="0"/>
-    <w:lsdException w:name="Light Shading Accent 1" w:semiHidden="0" w:uiPriority="60" w:unhideWhenUsed="0"/>
-    <w:lsdException w:name="Light List Accent 1" w:semiHidden="0" w:uiPriority="61" w:unhideWhenUsed="0"/>
-    <w:lsdException w:name="Light Grid Accent 1" w:semiHidden="0" w:uiPriority="62" w:unhideWhenUsed="0"/>
-    <w:lsdException w:name="Medium Shading 1 Accent 1" w:semiHidden="0" w:uiPriority="63" w:unhideWhenUsed="0"/>
-    <w:lsdException w:name="Medium Shading 2 Accent 1" w:semiHidden="0" w:uiPriority="64" w:unhideWhenUsed="0"/>
-    <w:lsdException w:name="Medium List 1 Accent 1" w:semiHidden="0" w:uiPriority="65" w:unhideWhenUsed="0"/>
-    <w:lsdException w:name="Revision" w:unhideWhenUsed="0"/>
-    <w:lsdException w:name="List Paragraph" w:semiHidden="0" w:uiPriority="34" w:unhideWhenUsed="0" w:qFormat="1"/>
-    <w:lsdException w:name="Quote" w:semiHidden="0" w:uiPriority="29" w:unhideWhenUsed="0" w:qFormat="1"/>
-    <w:lsdException w:name="Intense Quote" w:semiHidden="0" w:uiPriority="30" w:unhideWhenUsed="0" w:qFormat="1"/>
-    <w:lsdException w:name="Medium List 2 Accent 1" w:semiHidden="0" w:uiPriority="66" w:unhideWhenUsed="0"/>
-    <w:lsdException w:name="Medium Grid 1 Accent 1" w:semiHidden="0" w:uiPriority="67" w:unhideWhenUsed="0"/>
-    <w:lsdException w:name="Medium Grid 2 Accent 1" w:semiHidden="0" w:uiPriority="68" w:unhideWhenUsed="0"/>
-    <w:lsdException w:name="Medium Grid 3 Accent 1" w:semiHidden="0" w:uiPriority="69" w:unhideWhenUsed="0"/>
-    <w:lsdException w:name="Dark List Accent 1" w:semiHidden="0" w:uiPriority="70" w:unhideWhenUsed="0"/>
-    <w:lsdException w:name="Colorful Shading Accent 1" w:semiHidden="0" w:uiPriority="71" w:unhideWhenUsed="0"/>
-    <w:lsdException w:name="Colorful List Accent 1" w:semiHidden="0" w:uiPriority="72" w:unhideWhenUsed="0"/>
-    <w:lsdException w:name="Colorful Grid Accent 1" w:semiHidden="0" w:uiPriority="73" w:unhideWhenUsed="0"/>
-    <w:lsdException w:name="Light Shading Accent 2" w:semiHidden="0" w:uiPriority="60" w:unhideWhenUsed="0"/>
-    <w:lsdException w:name="Light List Accent 2" w:semiHidden="0" w:uiPriority="61" w:unhideWhenUsed="0"/>
-    <w:lsdException w:name="Light Grid Accent 2" w:semiHidden="0" w:uiPriority="62" w:unhideWhenUsed="0"/>
-    <w:lsdException w:name="Medium Shading 1 Accent 2" w:semiHidden="0" w:uiPriority="63" w:unhideWhenUsed="0"/>
-    <w:lsdException w:name="Medium Shading 2 Accent 2" w:semiHidden="0" w:uiPriority="64" w:unhideWhenUsed="0"/>
-    <w:lsdException w:name="Medium List 1 Accent 2" w:semiHidden="0" w:uiPriority="65" w:unhideWhenUsed="0"/>
-    <w:lsdException w:name="Medium List 2 Accent 2" w:semiHidden="0" w:uiPriority="66" w:unhideWhenUsed="0"/>
-    <w:lsdException w:name="Medium Grid 1 Accent 2" w:semiHidden="0" w:uiPriority="67" w:unhideWhenUsed="0"/>
-    <w:lsdException w:name="Medium Grid 2 Accent 2" w:semiHidden="0" w:uiPriority="68" w:unhideWhenUsed="0"/>
-    <w:lsdException w:name="Medium Grid 3 Accent 2" w:semiHidden="0" w:uiPriority="69" w:unhideWhenUsed="0"/>
-    <w:lsdException w:name="Dark List Accent 2" w:semiHidden="0" w:uiPriority="70" w:unhideWhenUsed="0"/>
-    <w:lsdException w:name="Colorful Shading Accent 2" w:semiHidden="0" w:uiPriority="71" w:unhideWhenUsed="0"/>
-    <w:lsdException w:name="Colorful List Accent 2" w:semiHidden="0" w:uiPriority="72" w:unhideWhenUsed="0"/>
-    <w:lsdException w:name="Colorful Grid Accent 2" w:semiHidden="0" w:uiPriority="73" w:unhideWhenUsed="0"/>
-    <w:lsdException w:name="Light Shading Accent 3" w:semiHidden="0" w:uiPriority="60" w:unhideWhenUsed="0"/>
-    <w:lsdException w:name="Light List Accent 3" w:semiHidden="0" w:uiPriority="61" w:unhideWhenUsed="0"/>
-    <w:lsdException w:name="Light Grid Accent 3" w:semiHidden="0" w:uiPriority="62" w:unhideWhenUsed="0"/>
-    <w:lsdException w:name="Medium Shading 1 Accent 3" w:semiHidden="0" w:uiPriority="63" w:unhideWhenUsed="0"/>
-    <w:lsdException w:name="Medium Shading 2 Accent 3" w:semiHidden="0" w:uiPriority="64" w:unhideWhenUsed="0"/>
-    <w:lsdException w:name="Medium List 1 Accent 3" w:semiHidden="0" w:uiPriority="65" w:unhideWhenUsed="0"/>
-    <w:lsdException w:name="Medium List 2 Accent 3" w:semiHidden="0" w:uiPriority="66" w:unhideWhenUsed="0"/>
-    <w:lsdException w:name="Medium Grid 1 Accent 3" w:semiHidden="0" w:uiPriority="67" w:unhideWhenUsed="0"/>
-    <w:lsdException w:name="Medium Grid 2 Accent 3" w:semiHidden="0" w:uiPriority="68" w:unhideWhenUsed="0"/>
-    <w:lsdException w:name="Medium Grid 3 Accent 3" w:semiHidden="0" w:uiPriority="69" w:unhideWhenUsed="0"/>
-    <w:lsdException w:name="Dark List Accent 3" w:semiHidden="0" w:uiPriority="70" w:unhideWhenUsed="0"/>
-    <w:lsdException w:name="Colorful Shading Accent 3" w:semiHidden="0" w:uiPriority="71" w:unhideWhenUsed="0"/>
-    <w:lsdException w:name="Colorful List Accent 3" w:semiHidden="0" w:uiPriority="72" w:unhideWhenUsed="0"/>
-    <w:lsdException w:name="Colorful Grid Accent 3" w:semiHidden="0" w:uiPriority="73" w:unhideWhenUsed="0"/>
-    <w:lsdException w:name="Light Shading Accent 4" w:semiHidden="0" w:uiPriority="60" w:unhideWhenUsed="0"/>
-    <w:lsdException w:name="Light List Accent 4" w:semiHidden="0" w:uiPriority="61" w:unhideWhenUsed="0"/>
-    <w:lsdException w:name="Light Grid Accent 4" w:semiHidden="0" w:uiPriority="62" w:unhideWhenUsed="0"/>
-    <w:lsdException w:name="Medium Shading 1 Accent 4" w:semiHidden="0" w:uiPriority="63" w:unhideWhenUsed="0"/>
-    <w:lsdException w:name="Medium Shading 2 Accent 4" w:semiHidden="0" w:uiPriority="64" w:unhideWhenUsed="0"/>
-    <w:lsdException w:name="Medium List 1 Accent 4" w:semiHidden="0" w:uiPriority="65" w:unhideWhenUsed="0"/>
-    <w:lsdException w:name="Medium List 2 Accent 4" w:semiHidden="0" w:uiPriority="66" w:unhideWhenUsed="0"/>
-    <w:lsdException w:name="Medium Grid 1 Accent 4" w:semiHidden="0" w:uiPriority="67" w:unhideWhenUsed="0"/>
-    <w:lsdException w:name="Medium Grid 2 Accent 4" w:semiHidden="0" w:uiPriority="68" w:unhideWhenUsed="0"/>
-    <w:lsdException w:name="Medium Grid 3 Accent 4" w:semiHidden="0" w:uiPriority="69" w:unhideWhenUsed="0"/>
-    <w:lsdException w:name="Dark List Accent 4" w:semiHidden="0" w:uiPriority="70" w:unhideWhenUsed="0"/>
-    <w:lsdException w:name="Colorful Shading Accent 4" w:semiHidden="0" w:uiPriority="71" w:unhideWhenUsed="0"/>
-    <w:lsdException w:name="Colorful List Accent 4" w:semiHidden="0" w:uiPriority="72" w:unhideWhenUsed="0"/>
-    <w:lsdException w:name="Colorful Grid Accent 4" w:semiHidden="0" w:uiPriority="73" w:unhideWhenUsed="0"/>
-    <w:lsdException w:name="Light Shading Accent 5" w:semiHidden="0" w:uiPriority="60" w:unhideWhenUsed="0"/>
-    <w:lsdException w:name="Light List Accent 5" w:semiHidden="0" w:uiPriority="61" w:unhideWhenUsed="0"/>
-    <w:lsdException w:name="Light Grid Accent 5" w:semiHidden="0" w:uiPriority="62" w:unhideWhenUsed="0"/>
-    <w:lsdException w:name="Medium Shading 1 Accent 5" w:semiHidden="0" w:uiPriority="63" w:unhideWhenUsed="0"/>
-    <w:lsdException w:name="Medium Shading 2 Accent 5" w:semiHidden="0" w:uiPriority="64" w:unhideWhenUsed="0"/>
-    <w:lsdException w:name="Medium List 1 Accent 5" w:semiHidden="0" w:uiPriority="65" w:unhideWhenUsed="0"/>
-    <w:lsdException w:name="Medium List 2 Accent 5" w:semiHidden="0" w:uiPriority="66" w:unhideWhenUsed="0"/>
-    <w:lsdException w:name="Medium Grid 1 Accent 5" w:semiHidden="0" w:uiPriority="67" w:unhideWhenUsed="0"/>
-    <w:lsdException w:name="Medium Grid 2 Accent 5" w:semiHidden="0" w:uiPriority="68" w:unhideWhenUsed="0"/>
-    <w:lsdException w:name="Medium Grid 3 Accent 5" w:semiHidden="0" w:uiPriority="69" w:unhideWhenUsed="0"/>
-    <w:lsdException w:name="Dark List Accent 5" w:semiHidden="0" w:uiPriority="70" w:unhideWhenUsed="0"/>
-    <w:lsdException w:name="Colorful Shading Accent 5" w:semiHidden="0" w:uiPriority="71" w:unhideWhenUsed="0"/>
-    <w:lsdException w:name="Colorful List Accent 5" w:semiHidden="0" w:uiPriority="72" w:unhideWhenUsed="0"/>
-    <w:lsdException w:name="Colorful Grid Accent 5" w:semiHidden="0" w:uiPriority="73" w:unhideWhenUsed="0"/>
-    <w:lsdException w:name="Light Shading Accent 6" w:semiHidden="0" w:uiPriority="60" w:unhideWhenUsed="0"/>
-    <w:lsdException w:name="Light List Accent 6" w:semiHidden="0" w:uiPriority="61" w:unhideWhenUsed="0"/>
-    <w:lsdException w:name="Light Grid Accent 6" w:semiHidden="0" w:uiPriority="62" w:unhideWhenUsed="0"/>
-    <w:lsdException w:name="Medium Shading 1 Accent 6" w:semiHidden="0" w:uiPriority="63" w:unhideWhenUsed="0"/>
-    <w:lsdException w:name="Medium Shading 2 Accent 6" w:semiHidden="0" w:uiPriority="64" w:unhideWhenUsed="0"/>
-    <w:lsdException w:name="Medium List 1 Accent 6" w:semiHidden="0" w:uiPriority="65" w:unhideWhenUsed="0"/>
-    <w:lsdException w:name="Medium List 2 Accent 6" w:semiHidden="0" w:uiPriority="66" w:unhideWhenUsed="0"/>
-    <w:lsdException w:name="Medium Grid 1 Accent 6" w:semiHidden="0" w:uiPriority="67" w:unhideWhenUsed="0"/>
-    <w:lsdException w:name="Medium Grid 2 Accent 6" w:semiHidden="0" w:uiPriority="68" w:unhideWhenUsed="0"/>
-    <w:lsdException w:name="Medium Grid 3 Accent 6" w:semiHidden="0" w:uiPriority="69" w:unhideWhenUsed="0"/>
-    <w:lsdException w:name="Dark List Accent 6" w:semiHidden="0" w:uiPriority="70" w:unhideWhenUsed="0"/>
-    <w:lsdException w:name="Colorful Shading Accent 6" w:semiHidden="0" w:uiPriority="71" w:unhideWhenUsed="0"/>
-    <w:lsdException w:name="Colorful List Accent 6" w:semiHidden="0" w:uiPriority="72" w:unhideWhenUsed="0"/>
-    <w:lsdException w:name="Colorful Grid Accent 6" w:semiHidden="0" w:uiPriority="73" w:unhideWhenUsed="0"/>
-    <w:lsdException w:name="Subtle Emphasis" w:semiHidden="0" w:uiPriority="19" w:unhideWhenUsed="0" w:qFormat="1"/>
-    <w:lsdException w:name="Intense Emphasis" w:semiHidden="0" w:uiPriority="21" w:unhideWhenUsed="0" w:qFormat="1"/>
-    <w:lsdException w:name="Subtle Reference" w:semiHidden="0" w:uiPriority="31" w:unhideWhenUsed="0" w:qFormat="1"/>
-    <w:lsdException w:name="Intense Reference" w:semiHidden="0" w:uiPriority="32" w:unhideWhenUsed="0" w:qFormat="1"/>
-    <w:lsdException w:name="Book Title" w:semiHidden="0" w:uiPriority="33" w:unhideWhenUsed="0" w:qFormat="1"/>
-    <w:lsdException w:name="Bibliography" w:uiPriority="37"/>
-    <w:lsdException w:name="TOC Heading" w:uiPriority="39" w:qFormat="1"/>
+  <w:latentStyles w:defLockedState="0" w:defUIPriority="99" w:defSemiHidden="0" w:defUnhideWhenUsed="0" w:defQFormat="0" w:count="374">
+    <w:lsdException w:name="Normal" w:uiPriority="0" w:qFormat="1"/>
+    <w:lsdException w:name="heading 1" w:uiPriority="9" w:qFormat="1"/>
+    <w:lsdException w:name="heading 2" w:semiHidden="1" w:uiPriority="9" w:unhideWhenUsed="1" w:qFormat="1"/>
+    <w:lsdException w:name="heading 3" w:semiHidden="1" w:uiPriority="9" w:unhideWhenUsed="1" w:qFormat="1"/>
+    <w:lsdException w:name="heading 4" w:semiHidden="1" w:uiPriority="9" w:unhideWhenUsed="1" w:qFormat="1"/>
+    <w:lsdException w:name="heading 5" w:semiHidden="1" w:uiPriority="9" w:unhideWhenUsed="1" w:qFormat="1"/>
+    <w:lsdException w:name="heading 6" w:semiHidden="1" w:uiPriority="9" w:unhideWhenUsed="1" w:qFormat="1"/>
+    <w:lsdException w:name="heading 7" w:semiHidden="1" w:uiPriority="9" w:unhideWhenUsed="1" w:qFormat="1"/>
+    <w:lsdException w:name="heading 8" w:semiHidden="1" w:uiPriority="9" w:unhideWhenUsed="1" w:qFormat="1"/>
+    <w:lsdException w:name="heading 9" w:semiHidden="1" w:uiPriority="9" w:unhideWhenUsed="1" w:qFormat="1"/>
+    <w:lsdException w:name="index 1" w:semiHidden="1" w:unhideWhenUsed="1"/>
+    <w:lsdException w:name="index 2" w:semiHidden="1" w:unhideWhenUsed="1"/>
+    <w:lsdException w:name="index 3" w:semiHidden="1" w:unhideWhenUsed="1"/>
+    <w:lsdException w:name="index 4" w:semiHidden="1" w:unhideWhenUsed="1"/>
+    <w:lsdException w:name="index 5" w:semiHidden="1" w:unhideWhenUsed="1"/>
+    <w:lsdException w:name="index 6" w:semiHidden="1" w:unhideWhenUsed="1"/>
+    <w:lsdException w:name="index 7" w:semiHidden="1" w:unhideWhenUsed="1"/>
+    <w:lsdException w:name="index 8" w:semiHidden="1" w:unhideWhenUsed="1"/>
+    <w:lsdException w:name="index 9" w:semiHidden="1" w:unhideWhenUsed="1"/>
+    <w:lsdException w:name="toc 1" w:semiHidden="1" w:uiPriority="39" w:unhideWhenUsed="1"/>
+    <w:lsdException w:name="toc 2" w:semiHidden="1" w:uiPriority="39" w:unhideWhenUsed="1"/>
+    <w:lsdException w:name="toc 3" w:semiHidden="1" w:uiPriority="39" w:unhideWhenUsed="1"/>
+    <w:lsdException w:name="toc 4" w:semiHidden="1" w:uiPriority="39" w:unhideWhenUsed="1"/>
+    <w:lsdException w:name="toc 5" w:semiHidden="1" w:uiPriority="39" w:unhideWhenUsed="1"/>
+    <w:lsdException w:name="toc 6" w:semiHidden="1" w:uiPriority="39" w:unhideWhenUsed="1"/>
+    <w:lsdException w:name="toc 7" w:semiHidden="1" w:uiPriority="39" w:unhideWhenUsed="1"/>
+    <w:lsdException w:name="toc 8" w:semiHidden="1" w:uiPriority="39" w:unhideWhenUsed="1"/>
+    <w:lsdException w:name="toc 9" w:semiHidden="1" w:uiPriority="39" w:unhideWhenUsed="1"/>
+    <w:lsdException w:name="Normal Indent" w:semiHidden="1" w:unhideWhenUsed="1"/>
+    <w:lsdException w:name="footnote text" w:semiHidden="1" w:unhideWhenUsed="1"/>
+    <w:lsdException w:name="annotation text" w:semiHidden="1" w:unhideWhenUsed="1"/>
+    <w:lsdException w:name="header" w:semiHidden="1" w:unhideWhenUsed="1"/>
+    <w:lsdException w:name="footer" w:semiHidden="1" w:unhideWhenUsed="1"/>
+    <w:lsdException w:name="index heading" w:semiHidden="1" w:unhideWhenUsed="1"/>
+    <w:lsdException w:name="caption" w:semiHidden="1" w:uiPriority="35" w:unhideWhenUsed="1" w:qFormat="1"/>
+    <w:lsdException w:name="table of figures" w:semiHidden="1" w:unhideWhenUsed="1"/>
+    <w:lsdException w:name="envelope address" w:semiHidden="1" w:unhideWhenUsed="1"/>
+    <w:lsdException w:name="envelope return" w:semiHidden="1" w:unhideWhenUsed="1"/>
+    <w:lsdException w:name="footnote reference" w:semiHidden="1" w:unhideWhenUsed="1"/>
+    <w:lsdException w:name="annotation reference" w:semiHidden="1" w:unhideWhenUsed="1"/>
+    <w:lsdException w:name="line number" w:semiHidden="1" w:unhideWhenUsed="1"/>
+    <w:lsdException w:name="page number" w:semiHidden="1" w:unhideWhenUsed="1"/>
+    <w:lsdException w:name="endnote reference" w:semiHidden="1" w:unhideWhenUsed="1"/>
+    <w:lsdException w:name="endnote text" w:semiHidden="1" w:unhideWhenUsed="1"/>
+    <w:lsdException w:name="table of authorities" w:semiHidden="1" w:unhideWhenUsed="1"/>
+    <w:lsdException w:name="macro" w:semiHidden="1" w:unhideWhenUsed="1"/>
+    <w:lsdException w:name="toa heading" w:semiHidden="1" w:unhideWhenUsed="1"/>
+    <w:lsdException w:name="List" w:semiHidden="1" w:unhideWhenUsed="1"/>
+    <w:lsdException w:name="List Bullet" w:semiHidden="1" w:unhideWhenUsed="1"/>
+    <w:lsdException w:name="List Number" w:semiHidden="1" w:unhideWhenUsed="1"/>
+    <w:lsdException w:name="List 2" w:semiHidden="1" w:unhideWhenUsed="1"/>
+    <w:lsdException w:name="List 3" w:semiHidden="1" w:unhideWhenUsed="1"/>
+    <w:lsdException w:name="List 4" w:semiHidden="1" w:unhideWhenUsed="1"/>
+    <w:lsdException w:name="List 5" w:semiHidden="1" w:unhideWhenUsed="1"/>
+    <w:lsdException w:name="List Bullet 2" w:semiHidden="1" w:unhideWhenUsed="1"/>
+    <w:lsdException w:name="List Bullet 3" w:semiHidden="1" w:unhideWhenUsed="1"/>
+    <w:lsdException w:name="List Bullet 4" w:semiHidden="1" w:unhideWhenUsed="1"/>
+    <w:lsdException w:name="List Bullet 5" w:semiHidden="1" w:unhideWhenUsed="1"/>
+    <w:lsdException w:name="List Number 2" w:semiHidden="1" w:unhideWhenUsed="1"/>
+    <w:lsdException w:name="List Number 3" w:semiHidden="1" w:unhideWhenUsed="1"/>
+    <w:lsdException w:name="List Number 4" w:semiHidden="1" w:unhideWhenUsed="1"/>
+    <w:lsdException w:name="List Number 5" w:semiHidden="1" w:unhideWhenUsed="1"/>
+    <w:lsdException w:name="Title" w:uiPriority="10" w:qFormat="1"/>
+    <w:lsdException w:name="Closing" w:semiHidden="1" w:unhideWhenUsed="1"/>
+    <w:lsdException w:name="Signature" w:semiHidden="1" w:unhideWhenUsed="1"/>
+    <w:lsdException w:name="Default Paragraph Font" w:semiHidden="1" w:uiPriority="1" w:unhideWhenUsed="1"/>
+    <w:lsdException w:name="Body Text" w:semiHidden="1" w:unhideWhenUsed="1"/>
+    <w:lsdException w:name="Body Text Indent" w:semiHidden="1" w:unhideWhenUsed="1"/>
+    <w:lsdException w:name="List Continue" w:semiHidden="1" w:unhideWhenUsed="1"/>
+    <w:lsdException w:name="List Continue 2" w:semiHidden="1" w:unhideWhenUsed="1"/>
+    <w:lsdException w:name="List Continue 3" w:semiHidden="1" w:unhideWhenUsed="1"/>
+    <w:lsdException w:name="List Continue 4" w:semiHidden="1" w:unhideWhenUsed="1"/>
+    <w:lsdException w:name="List Continue 5" w:semiHidden="1" w:unhideWhenUsed="1"/>
+    <w:lsdException w:name="Message Header" w:semiHidden="1" w:unhideWhenUsed="1"/>
+    <w:lsdException w:name="Subtitle" w:uiPriority="11" w:qFormat="1"/>
+    <w:lsdException w:name="Salutation" w:semiHidden="1" w:unhideWhenUsed="1"/>
+    <w:lsdException w:name="Date" w:semiHidden="1" w:unhideWhenUsed="1"/>
+    <w:lsdException w:name="Body Text First Indent" w:semiHidden="1" w:unhideWhenUsed="1"/>
+    <w:lsdException w:name="Body Text First Indent 2" w:semiHidden="1" w:unhideWhenUsed="1"/>
+    <w:lsdException w:name="Note Heading" w:semiHidden="1" w:unhideWhenUsed="1"/>
+    <w:lsdException w:name="Body Text 2" w:semiHidden="1" w:unhideWhenUsed="1"/>
+    <w:lsdException w:name="Body Text 3" w:semiHidden="1" w:unhideWhenUsed="1"/>
+    <w:lsdException w:name="Body Text Indent 2" w:semiHidden="1" w:unhideWhenUsed="1"/>
+    <w:lsdException w:name="Body Text Indent 3" w:semiHidden="1" w:unhideWhenUsed="1"/>
+    <w:lsdException w:name="Block Text" w:semiHidden="1" w:unhideWhenUsed="1"/>
+    <w:lsdException w:name="Hyperlink" w:semiHidden="1" w:unhideWhenUsed="1"/>
+    <w:lsdException w:name="FollowedHyperlink" w:semiHidden="1" w:unhideWhenUsed="1"/>
+    <w:lsdException w:name="Strong" w:uiPriority="22" w:qFormat="1"/>
+    <w:lsdException w:name="Emphasis" w:uiPriority="20" w:qFormat="1"/>
+    <w:lsdException w:name="Document Map" w:semiHidden="1" w:unhideWhenUsed="1"/>
+    <w:lsdException w:name="Plain Text" w:semiHidden="1" w:unhideWhenUsed="1"/>
+    <w:lsdException w:name="E-mail Signature" w:semiHidden="1" w:unhideWhenUsed="1"/>
+    <w:lsdException w:name="HTML Top of Form" w:semiHidden="1" w:unhideWhenUsed="1"/>
+    <w:lsdException w:name="HTML Bottom of Form" w:semiHidden="1" w:unhideWhenUsed="1"/>
+    <w:lsdException w:name="Normal (Web)" w:semiHidden="1" w:unhideWhenUsed="1"/>
+    <w:lsdException w:name="HTML Acronym" w:semiHidden="1" w:unhideWhenUsed="1"/>
+    <w:lsdException w:name="HTML Address" w:semiHidden="1" w:unhideWhenUsed="1"/>
+    <w:lsdException w:name="HTML Cite" w:semiHidden="1" w:unhideWhenUsed="1"/>
+    <w:lsdException w:name="HTML Code" w:semiHidden="1" w:unhideWhenUsed="1"/>
+    <w:lsdException w:name="HTML Definition" w:semiHidden="1" w:unhideWhenUsed="1"/>
+    <w:lsdException w:name="HTML Keyboard" w:semiHidden="1" w:unhideWhenUsed="1"/>
+    <w:lsdException w:name="HTML Preformatted" w:semiHidden="1" w:unhideWhenUsed="1"/>
+    <w:lsdException w:name="HTML Sample" w:semiHidden="1" w:unhideWhenUsed="1"/>
+    <w:lsdException w:name="HTML Typewriter" w:semiHidden="1" w:unhideWhenUsed="1"/>
+    <w:lsdException w:name="HTML Variable" w:semiHidden="1" w:unhideWhenUsed="1"/>
+    <w:lsdException w:name="Normal Table" w:semiHidden="1" w:unhideWhenUsed="1"/>
+    <w:lsdException w:name="annotation subject" w:semiHidden="1" w:unhideWhenUsed="1"/>
+    <w:lsdException w:name="No List" w:semiHidden="1" w:unhideWhenUsed="1"/>
+    <w:lsdException w:name="Outline List 1" w:semiHidden="1" w:unhideWhenUsed="1"/>
+    <w:lsdException w:name="Outline List 2" w:semiHidden="1" w:unhideWhenUsed="1"/>
+    <w:lsdException w:name="Outline List 3" w:semiHidden="1" w:unhideWhenUsed="1"/>
+    <w:lsdException w:name="Table Simple 1" w:semiHidden="1" w:unhideWhenUsed="1"/>
+    <w:lsdException w:name="Table Simple 2" w:semiHidden="1" w:unhideWhenUsed="1"/>
+    <w:lsdException w:name="Table Simple 3" w:semiHidden="1" w:unhideWhenUsed="1"/>
+    <w:lsdException w:name="Table Classic 1" w:semiHidden="1" w:unhideWhenUsed="1"/>
+    <w:lsdException w:name="Table Classic 2" w:semiHidden="1" w:unhideWhenUsed="1"/>
+    <w:lsdException w:name="Table Classic 3" w:semiHidden="1" w:unhideWhenUsed="1"/>
+    <w:lsdException w:name="Table Classic 4" w:semiHidden="1" w:unhideWhenUsed="1"/>
+    <w:lsdException w:name="Table Colorful 1" w:semiHidden="1" w:unhideWhenUsed="1"/>
+    <w:lsdException w:name="Table Colorful 2" w:semiHidden="1" w:unhideWhenUsed="1"/>
+    <w:lsdException w:name="Table Colorful 3" w:semiHidden="1" w:unhideWhenUsed="1"/>
+    <w:lsdException w:name="Table Columns 1" w:semiHidden="1" w:unhideWhenUsed="1"/>
+    <w:lsdException w:name="Table Columns 2" w:semiHidden="1" w:unhideWhenUsed="1"/>
+    <w:lsdException w:name="Table Columns 3" w:semiHidden="1" w:unhideWhenUsed="1"/>
+    <w:lsdException w:name="Table Columns 4" w:semiHidden="1" w:unhideWhenUsed="1"/>
+    <w:lsdException w:name="Table Columns 5" w:semiHidden="1" w:unhideWhenUsed="1"/>
+    <w:lsdException w:name="Table Grid 1" w:semiHidden="1" w:unhideWhenUsed="1"/>
+    <w:lsdException w:name="Table Grid 2" w:semiHidden="1" w:unhideWhenUsed="1"/>
+    <w:lsdException w:name="Table Grid 3" w:semiHidden="1" w:unhideWhenUsed="1"/>
+    <w:lsdException w:name="Table Grid 4" w:semiHidden="1" w:unhideWhenUsed="1"/>
+    <w:lsdException w:name="Table Grid 5" w:semiHidden="1" w:unhideWhenUsed="1"/>
+    <w:lsdException w:name="Table Grid 6" w:semiHidden="1" w:unhideWhenUsed="1"/>
+    <w:lsdException w:name="Table Grid 7" w:semiHidden="1" w:unhideWhenUsed="1"/>
+    <w:lsdException w:name="Table Grid 8" w:semiHidden="1" w:unhideWhenUsed="1"/>
+    <w:lsdException w:name="Table List 1" w:semiHidden="1" w:unhideWhenUsed="1"/>
+    <w:lsdException w:name="Table List 2" w:semiHidden="1" w:unhideWhenUsed="1"/>
+    <w:lsdException w:name="Table List 3" w:semiHidden="1" w:unhideWhenUsed="1"/>
+    <w:lsdException w:name="Table List 4" w:semiHidden="1" w:unhideWhenUsed="1"/>
+    <w:lsdException w:name="Table List 5" w:semiHidden="1" w:unhideWhenUsed="1"/>
+    <w:lsdException w:name="Table List 6" w:semiHidden="1" w:unhideWhenUsed="1"/>
+    <w:lsdException w:name="Table List 7" w:semiHidden="1" w:unhideWhenUsed="1"/>
+    <w:lsdException w:name="Table List 8" w:semiHidden="1" w:unhideWhenUsed="1"/>
+    <w:lsdException w:name="Table 3D effects 1" w:semiHidden="1" w:unhideWhenUsed="1"/>
+    <w:lsdException w:name="Table 3D effects 2" w:semiHidden="1" w:unhideWhenUsed="1"/>
+    <w:lsdException w:name="Table 3D effects 3" w:semiHidden="1" w:unhideWhenUsed="1"/>
+    <w:lsdException w:name="Table Contemporary" w:semiHidden="1" w:unhideWhenUsed="1"/>
+    <w:lsdException w:name="Table Elegant" w:semiHidden="1" w:unhideWhenUsed="1"/>
+    <w:lsdException w:name="Table Professional" w:semiHidden="1" w:unhideWhenUsed="1"/>
+    <w:lsdException w:name="Table Subtle 1" w:semiHidden="1" w:unhideWhenUsed="1"/>
+    <w:lsdException w:name="Table Subtle 2" w:semiHidden="1" w:unhideWhenUsed="1"/>
+    <w:lsdException w:name="Table Web 1" w:semiHidden="1" w:unhideWhenUsed="1"/>
+    <w:lsdException w:name="Table Web 2" w:semiHidden="1" w:unhideWhenUsed="1"/>
+    <w:lsdException w:name="Table Web 3" w:semiHidden="1" w:unhideWhenUsed="1"/>
+    <w:lsdException w:name="Balloon Text" w:semiHidden="1" w:unhideWhenUsed="1"/>
+    <w:lsdException w:name="Table Grid" w:semiHidden="1" w:uiPriority="59" w:unhideWhenUsed="1"/>
+    <w:lsdException w:name="Table Theme" w:semiHidden="1" w:unhideWhenUsed="1"/>
+    <w:lsdException w:name="Placeholder Text" w:semiHidden="1"/>
+    <w:lsdException w:name="No Spacing" w:uiPriority="1" w:qFormat="1"/>
+    <w:lsdException w:name="Light Shading" w:uiPriority="60"/>
+    <w:lsdException w:name="Light List" w:uiPriority="61"/>
+    <w:lsdException w:name="Light Grid" w:uiPriority="62"/>
+    <w:lsdException w:name="Medium Shading 1" w:uiPriority="63"/>
+    <w:lsdException w:name="Medium Shading 2" w:uiPriority="64"/>
+    <w:lsdException w:name="Medium List 1" w:uiPriority="65"/>
+    <w:lsdException w:name="Medium List 2" w:uiPriority="66"/>
+    <w:lsdException w:name="Medium Grid 1" w:uiPriority="67"/>
+    <w:lsdException w:name="Medium Grid 2" w:uiPriority="68"/>
+    <w:lsdException w:name="Medium Grid 3" w:uiPriority="69"/>
+    <w:lsdException w:name="Dark List" w:uiPriority="70"/>
+    <w:lsdException w:name="Colorful Shading" w:uiPriority="71"/>
+    <w:lsdException w:name="Colorful List" w:uiPriority="72"/>
+    <w:lsdException w:name="Colorful Grid" w:uiPriority="73"/>
+    <w:lsdException w:name="Light Shading Accent 1" w:uiPriority="60"/>
+    <w:lsdException w:name="Light List Accent 1" w:uiPriority="61"/>
+    <w:lsdException w:name="Light Grid Accent 1" w:uiPriority="62"/>
+    <w:lsdException w:name="Medium Shading 1 Accent 1" w:uiPriority="63"/>
+    <w:lsdException w:name="Medium Shading 2 Accent 1" w:uiPriority="64"/>
+    <w:lsdException w:name="Medium List 1 Accent 1" w:uiPriority="65"/>
+    <w:lsdException w:name="Revision" w:semiHidden="1"/>
+    <w:lsdException w:name="List Paragraph" w:uiPriority="34" w:qFormat="1"/>
+    <w:lsdException w:name="Quote" w:uiPriority="29" w:qFormat="1"/>
+    <w:lsdException w:name="Intense Quote" w:uiPriority="30" w:qFormat="1"/>
+    <w:lsdException w:name="Medium List 2 Accent 1" w:uiPriority="66"/>
+    <w:lsdException w:name="Medium Grid 1 Accent 1" w:uiPriority="67"/>
+    <w:lsdException w:name="Medium Grid 2 Accent 1" w:uiPriority="68"/>
+    <w:lsdException w:name="Medium Grid 3 Accent 1" w:uiPriority="69"/>
+    <w:lsdException w:name="Dark List Accent 1" w:uiPriority="70"/>
+    <w:lsdException w:name="Colorful Shading Accent 1" w:uiPriority="71"/>
+    <w:lsdException w:name="Colorful List Accent 1" w:uiPriority="72"/>
+    <w:lsdException w:name="Colorful Grid Accent 1" w:uiPriority="73"/>
+    <w:lsdException w:name="Light Shading Accent 2" w:uiPriority="60"/>
+    <w:lsdException w:name="Light List Accent 2" w:uiPriority="61"/>
+    <w:lsdException w:name="Light Grid Accent 2" w:uiPriority="62"/>
+    <w:lsdException w:name="Medium Shading 1 Accent 2" w:uiPriority="63"/>
+    <w:lsdException w:name="Medium Shading 2 Accent 2" w:uiPriority="64"/>
+    <w:lsdException w:name="Medium List 1 Accent 2" w:uiPriority="65"/>
+    <w:lsdException w:name="Medium List 2 Accent 2" w:uiPriority="66"/>
+    <w:lsdException w:name="Medium Grid 1 Accent 2" w:uiPriority="67"/>
+    <w:lsdException w:name="Medium Grid 2 Accent 2" w:uiPriority="68"/>
+    <w:lsdException w:name="Medium Grid 3 Accent 2" w:uiPriority="69"/>
+    <w:lsdException w:name="Dark List Accent 2" w:uiPriority="70"/>
+    <w:lsdException w:name="Colorful Shading Accent 2" w:uiPriority="71"/>
+    <w:lsdException w:name="Colorful List Accent 2" w:uiPriority="72"/>
+    <w:lsdException w:name="Colorful Grid Accent 2" w:uiPriority="73"/>
+    <w:lsdException w:name="Light Shading Accent 3" w:uiPriority="60"/>
+    <w:lsdException w:name="Light List Accent 3" w:uiPriority="61"/>
+    <w:lsdException w:name="Light Grid Accent 3" w:uiPriority="62"/>
+    <w:lsdException w:name="Medium Shading 1 Accent 3" w:uiPriority="63"/>
+    <w:lsdException w:name="Medium Shading 2 Accent 3" w:uiPriority="64"/>
+    <w:lsdException w:name="Medium List 1 Accent 3" w:uiPriority="65"/>
+    <w:lsdException w:name="Medium List 2 Accent 3" w:uiPriority="66"/>
+    <w:lsdException w:name="Medium Grid 1 Accent 3" w:uiPriority="67"/>
+    <w:lsdException w:name="Medium Grid 2 Accent 3" w:uiPriority="68"/>
+    <w:lsdException w:name="Medium Grid 3 Accent 3" w:uiPriority="69"/>
+    <w:lsdException w:name="Dark List Accent 3" w:uiPriority="70"/>
+    <w:lsdException w:name="Colorful Shading Accent 3" w:uiPriority="71"/>
+    <w:lsdException w:name="Colorful List Accent 3" w:uiPriority="72"/>
+    <w:lsdException w:name="Colorful Grid Accent 3" w:uiPriority="73"/>
+    <w:lsdException w:name="Light Shading Accent 4" w:uiPriority="60"/>
+    <w:lsdException w:name="Light List Accent 4" w:uiPriority="61"/>
+    <w:lsdException w:name="Light Grid Accent 4" w:uiPriority="62"/>
+    <w:lsdException w:name="Medium Shading 1 Accent 4" w:uiPriority="63"/>
+    <w:lsdException w:name="Medium Shading 2 Accent 4" w:uiPriority="64"/>
+    <w:lsdException w:name="Medium List 1 Accent 4" w:uiPriority="65"/>
+    <w:lsdException w:name="Medium List 2 Accent 4" w:uiPriority="66"/>
+    <w:lsdException w:name="Medium Grid 1 Accent 4" w:uiPriority="67"/>
+    <w:lsdException w:name="Medium Grid 2 Accent 4" w:uiPriority="68"/>
+    <w:lsdException w:name="Medium Grid 3 Accent 4" w:uiPriority="69"/>
+    <w:lsdException w:name="Dark List Accent 4" w:uiPriority="70"/>
+    <w:lsdException w:name="Colorful Shading Accent 4" w:uiPriority="71"/>
+    <w:lsdException w:name="Colorful List Accent 4" w:uiPriority="72"/>
+    <w:lsdException w:name="Colorful Grid Accent 4" w:uiPriority="73"/>
+    <w:lsdException w:name="Light Shading Accent 5" w:uiPriority="60"/>
+    <w:lsdException w:name="Light List Accent 5" w:uiPriority="61"/>
+    <w:lsdException w:name="Light Grid Accent 5" w:uiPriority="62"/>
+    <w:lsdException w:name="Medium Shading 1 Accent 5" w:uiPriority="63"/>
+    <w:lsdException w:name="Medium Shading 2 Accent 5" w:uiPriority="64"/>
+    <w:lsdException w:name="Medium List 1 Accent 5" w:uiPriority="65"/>
+    <w:lsdException w:name="Medium List 2 Accent 5" w:uiPriority="66"/>
+    <w:lsdException w:name="Medium Grid 1 Accent 5" w:uiPriority="67"/>
+    <w:lsdException w:name="Medium Grid 2 Accent 5" w:uiPriority="68"/>
+    <w:lsdException w:name="Medium Grid 3 Accent 5" w:uiPriority="69"/>
+    <w:lsdException w:name="Dark List Accent 5" w:uiPriority="70"/>
+    <w:lsdException w:name="Colorful Shading Accent 5" w:uiPriority="71"/>
+    <w:lsdException w:name="Colorful List Accent 5" w:uiPriority="72"/>
+    <w:lsdException w:name="Colorful Grid Accent 5" w:uiPriority="73"/>
+    <w:lsdException w:name="Light Shading Accent 6" w:uiPriority="60"/>
+    <w:lsdException w:name="Light List Accent 6" w:uiPriority="61"/>
+    <w:lsdException w:name="Light Grid Accent 6" w:uiPriority="62"/>
+    <w:lsdException w:name="Medium Shading 1 Accent 6" w:uiPriority="63"/>
+    <w:lsdException w:name="Medium Shading 2 Accent 6" w:uiPriority="64"/>
+    <w:lsdException w:name="Medium List 1 Accent 6" w:uiPriority="65"/>
+    <w:lsdException w:name="Medium List 2 Accent 6" w:uiPriority="66"/>
+    <w:lsdException w:name="Medium Grid 1 Accent 6" w:uiPriority="67"/>
+    <w:lsdException w:name="Medium Grid 2 Accent 6" w:uiPriority="68"/>
+    <w:lsdException w:name="Medium Grid 3 Accent 6" w:uiPriority="69"/>
+    <w:lsdException w:name="Dark List Accent 6" w:uiPriority="70"/>
+    <w:lsdException w:name="Colorful Shading Accent 6" w:uiPriority="71"/>
+    <w:lsdException w:name="Colorful List Accent 6" w:uiPriority="72"/>
+    <w:lsdException w:name="Colorful Grid Accent 6" w:uiPriority="73"/>
+    <w:lsdException w:name="Subtle Emphasis" w:uiPriority="19" w:qFormat="1"/>
+    <w:lsdException w:name="Intense Emphasis" w:uiPriority="21" w:qFormat="1"/>
+    <w:lsdException w:name="Subtle Reference" w:uiPriority="31" w:qFormat="1"/>
+    <w:lsdException w:name="Intense Reference" w:uiPriority="32" w:qFormat="1"/>
+    <w:lsdException w:name="Book Title" w:uiPriority="33" w:qFormat="1"/>
+    <w:lsdException w:name="Bibliography" w:semiHidden="1" w:uiPriority="37" w:unhideWhenUsed="1"/>
+    <w:lsdException w:name="TOC Heading" w:semiHidden="1" w:uiPriority="39" w:unhideWhenUsed="1" w:qFormat="1"/>
+    <w:lsdException w:name="Plain Table 1" w:uiPriority="41"/>
+    <w:lsdException w:name="Plain Table 2" w:uiPriority="42"/>
+    <w:lsdException w:name="Plain Table 3" w:uiPriority="43"/>
+    <w:lsdException w:name="Plain Table 4" w:uiPriority="44"/>
+    <w:lsdException w:name="Plain Table 5" w:uiPriority="45"/>
+    <w:lsdException w:name="Grid Table Light" w:uiPriority="40"/>
+    <w:lsdException w:name="Grid Table 1 Light" w:uiPriority="46"/>
+    <w:lsdException w:name="Grid Table 2" w:uiPriority="47"/>
+    <w:lsdException w:name="Grid Table 3" w:uiPriority="48"/>
+    <w:lsdException w:name="Grid Table 4" w:uiPriority="49"/>
+    <w:lsdException w:name="Grid Table 5 Dark" w:uiPriority="50"/>
+    <w:lsdException w:name="Grid Table 6 Colorful" w:uiPriority="51"/>
+    <w:lsdException w:name="Grid Table 7 Colorful" w:uiPriority="52"/>
+    <w:lsdException w:name="Grid Table 1 Light Accent 1" w:uiPriority="46"/>
+    <w:lsdException w:name="Grid Table 2 Accent 1" w:uiPriority="47"/>
+    <w:lsdException w:name="Grid Table 3 Accent 1" w:uiPriority="48"/>
+    <w:lsdException w:name="Grid Table 4 Accent 1" w:uiPriority="49"/>
+    <w:lsdException w:name="Grid Table 5 Dark Accent 1" w:uiPriority="50"/>
+    <w:lsdException w:name="Grid Table 6 Colorful Accent 1" w:uiPriority="51"/>
+    <w:lsdException w:name="Grid Table 7 Colorful Accent 1" w:uiPriority="52"/>
+    <w:lsdException w:name="Grid Table 1 Light Accent 2" w:uiPriority="46"/>
+    <w:lsdException w:name="Grid Table 2 Accent 2" w:uiPriority="47"/>
+    <w:lsdException w:name="Grid Table 3 Accent 2" w:uiPriority="48"/>
+    <w:lsdException w:name="Grid Table 4 Accent 2" w:uiPriority="49"/>
+    <w:lsdException w:name="Grid Table 5 Dark Accent 2" w:uiPriority="50"/>
+    <w:lsdException w:name="Grid Table 6 Colorful Accent 2" w:uiPriority="51"/>
+    <w:lsdException w:name="Grid Table 7 Colorful Accent 2" w:uiPriority="52"/>
+    <w:lsdException w:name="Grid Table 1 Light Accent 3" w:uiPriority="46"/>
+    <w:lsdException w:name="Grid Table 2 Accent 3" w:uiPriority="47"/>
+    <w:lsdException w:name="Grid Table 3 Accent 3" w:uiPriority="48"/>
+    <w:lsdException w:name="Grid Table 4 Accent 3" w:uiPriority="49"/>
+    <w:lsdException w:name="Grid Table 5 Dark Accent 3" w:uiPriority="50"/>
+    <w:lsdException w:name="Grid Table 6 Colorful Accent 3" w:uiPriority="51"/>
+    <w:lsdException w:name="Grid Table 7 Colorful Accent 3" w:uiPriority="52"/>
+    <w:lsdException w:name="Grid Table 1 Light Accent 4" w:uiPriority="46"/>
+    <w:lsdException w:name="Grid Table 2 Accent 4" w:uiPriority="47"/>
+    <w:lsdException w:name="Grid Table 3 Accent 4" w:uiPriority="48"/>
+    <w:lsdException w:name="Grid Table 4 Accent 4" w:uiPriority="49"/>
+    <w:lsdException w:name="Grid Table 5 Dark Accent 4" w:uiPriority="50"/>
+    <w:lsdException w:name="Grid Table 6 Colorful Accent 4" w:uiPriority="51"/>
+    <w:lsdException w:name="Grid Table 7 Colorful Accent 4" w:uiPriority="52"/>
+    <w:lsdException w:name="Grid Table 1 Light Accent 5" w:uiPriority="46"/>
+    <w:lsdException w:name="Grid Table 2 Accent 5" w:uiPriority="47"/>
+    <w:lsdException w:name="Grid Table 3 Accent 5" w:uiPriority="48"/>
+    <w:lsdException w:name="Grid Table 4 Accent 5" w:uiPriority="49"/>
+    <w:lsdException w:name="Grid Table 5 Dark Accent 5" w:uiPriority="50"/>
+    <w:lsdException w:name="Grid Table 6 Colorful Accent 5" w:uiPriority="51"/>
+    <w:lsdException w:name="Grid Table 7 Colorful Accent 5" w:uiPriority="52"/>
+    <w:lsdException w:name="Grid Table 1 Light Accent 6" w:uiPriority="46"/>
+    <w:lsdException w:name="Grid Table 2 Accent 6" w:uiPriority="47"/>
+    <w:lsdException w:name="Grid Table 3 Accent 6" w:uiPriority="48"/>
+    <w:lsdException w:name="Grid Table 4 Accent 6" w:uiPriority="49"/>
+    <w:lsdException w:name="Grid Table 5 Dark Accent 6" w:uiPriority="50"/>
+    <w:lsdException w:name="Grid Table 6 Colorful Accent 6" w:uiPriority="51"/>
+    <w:lsdException w:name="Grid Table 7 Colorful Accent 6" w:uiPriority="52"/>
+    <w:lsdException w:name="List Table 1 Light" w:uiPriority="46"/>
+    <w:lsdException w:name="List Table 2" w:uiPriority="47"/>
+    <w:lsdException w:name="List Table 3" w:uiPriority="48"/>
+    <w:lsdException w:name="List Table 4" w:uiPriority="49"/>
+    <w:lsdException w:name="List Table 5 Dark" w:uiPriority="50"/>
+    <w:lsdException w:name="List Table 6 Colorful" w:uiPriority="51"/>
+    <w:lsdException w:name="List Table 7 Colorful" w:uiPriority="52"/>
+    <w:lsdException w:name="List Table 1 Light Accent 1" w:uiPriority="46"/>
+    <w:lsdException w:name="List Table 2 Accent 1" w:uiPriority="47"/>
+    <w:lsdException w:name="List Table 3 Accent 1" w:uiPriority="48"/>
+    <w:lsdException w:name="List Table 4 Accent 1" w:uiPriority="49"/>
+    <w:lsdException w:name="List Table 5 Dark Accent 1" w:uiPriority="50"/>
+    <w:lsdException w:name="List Table 6 Colorful Accent 1" w:uiPriority="51"/>
+    <w:lsdException w:name="List Table 7 Colorful Accent 1" w:uiPriority="52"/>
+    <w:lsdException w:name="List Table 1 Light Accent 2" w:uiPriority="46"/>
+    <w:lsdException w:name="List Table 2 Accent 2" w:uiPriority="47"/>
+    <w:lsdException w:name="List Table 3 Accent 2" w:uiPriority="48"/>
+    <w:lsdException w:name="List Table 4 Accent 2" w:uiPriority="49"/>
+    <w:lsdException w:name="List Table 5 Dark Accent 2" w:uiPriority="50"/>
+    <w:lsdException w:name="List Table 6 Colorful Accent 2" w:uiPriority="51"/>
+    <w:lsdException w:name="List Table 7 Colorful Accent 2" w:uiPriority="52"/>
+    <w:lsdException w:name="List Table 1 Light Accent 3" w:uiPriority="46"/>
+    <w:lsdException w:name="List Table 2 Accent 3" w:uiPriority="47"/>
+    <w:lsdException w:name="List Table 3 Accent 3" w:uiPriority="48"/>
+    <w:lsdException w:name="List Table 4 Accent 3" w:uiPriority="49"/>
+    <w:lsdException w:name="List Table 5 Dark Accent 3" w:uiPriority="50"/>
+    <w:lsdException w:name="List Table 6 Colorful Accent 3" w:uiPriority="51"/>
+    <w:lsdException w:name="List Table 7 Colorful Accent 3" w:uiPriority="52"/>
+    <w:lsdException w:name="List Table 1 Light Accent 4" w:uiPriority="46"/>
+    <w:lsdException w:name="List Table 2 Accent 4" w:uiPriority="47"/>
+    <w:lsdException w:name="List Table 3 Accent 4" w:uiPriority="48"/>
+    <w:lsdException w:name="List Table 4 Accent 4" w:uiPriority="49"/>
+    <w:lsdException w:name="List Table 5 Dark Accent 4" w:uiPriority="50"/>
+    <w:lsdException w:name="List Table 6 Colorful Accent 4" w:uiPriority="51"/>
+    <w:lsdException w:name="List Table 7 Colorful Accent 4" w:uiPriority="52"/>
+    <w:lsdException w:name="List Table 1 Light Accent 5" w:uiPriority="46"/>
+    <w:lsdException w:name="List Table 2 Accent 5" w:uiPriority="47"/>
+    <w:lsdException w:name="List Table 3 Accent 5" w:uiPriority="48"/>
+    <w:lsdException w:name="List Table 4 Accent 5" w:uiPriority="49"/>
+    <w:lsdException w:name="List Table 5 Dark Accent 5" w:uiPriority="50"/>
+    <w:lsdException w:name="List Table 6 Colorful Accent 5" w:uiPriority="51"/>
+    <w:lsdException w:name="List Table 7 Colorful Accent 5" w:uiPriority="52"/>
+    <w:lsdException w:name="List Table 1 Light Accent 6" w:uiPriority="46"/>
+    <w:lsdException w:name="List Table 2 Accent 6" w:uiPriority="47"/>
+    <w:lsdException w:name="List Table 3 Accent 6" w:uiPriority="48"/>
+    <w:lsdException w:name="List Table 4 Accent 6" w:uiPriority="49"/>
+    <w:lsdException w:name="List Table 5 Dark Accent 6" w:uiPriority="50"/>
+    <w:lsdException w:name="List Table 6 Colorful Accent 6" w:uiPriority="51"/>
+    <w:lsdException w:name="List Table 7 Colorful Accent 6" w:uiPriority="52"/>
+    <w:lsdException w:name="Mention" w:semiHidden="1" w:unhideWhenUsed="1"/>
+    <w:lsdException w:name="Smart Hyperlink" w:semiHidden="1" w:unhideWhenUsed="1"/>
+    <w:lsdException w:name="Hashtag" w:semiHidden="1" w:unhideWhenUsed="1"/>
   </w:latentStyles>
   <w:style w:type="paragraph" w:default="1" w:styleId="Normal">
     <w:name w:val="Normal"/>
@@ -10541,7 +10682,6 @@
       <w:spacing w:after="0" w:line="240" w:lineRule="auto"/>
     </w:pPr>
     <w:tblPr>
-      <w:tblInd w:w="0" w:type="dxa"/>
       <w:tblBorders>
         <w:top w:val="single" w:sz="4" w:space="0" w:color="auto"/>
         <w:left w:val="single" w:sz="4" w:space="0" w:color="auto"/>
@@ -10550,346 +10690,6 @@
         <w:insideH w:val="single" w:sz="4" w:space="0" w:color="auto"/>
         <w:insideV w:val="single" w:sz="4" w:space="0" w:color="auto"/>
       </w:tblBorders>
-      <w:tblCellMar>
-        <w:top w:w="0" w:type="dxa"/>
-        <w:left w:w="108" w:type="dxa"/>
-        <w:bottom w:w="0" w:type="dxa"/>
-        <w:right w:w="108" w:type="dxa"/>
-      </w:tblCellMar>
-    </w:tblPr>
-  </w:style>
-  <w:style w:type="paragraph" w:styleId="Prrafodelista">
-    <w:name w:val="List Paragraph"/>
-    <w:basedOn w:val="Normal"/>
-    <w:uiPriority w:val="34"/>
-    <w:qFormat/>
-    <w:rsid w:val="000D4A79"/>
-    <w:pPr>
-      <w:ind w:left="720"/>
-      <w:contextualSpacing/>
-    </w:pPr>
-  </w:style>
-</w:styles>
-</file>
-
-<file path=word/stylesWithEffects.xml><?xml version="1.0" encoding="utf-8"?>
-<w:styles xmlns:wpc="http://schemas.microsoft.com/office/word/2010/wordprocessingCanvas" xmlns:mc="http://schemas.openxmlformats.org/markup-compatibility/2006" xmlns:o="urn:schemas-microsoft-com:office:office" xmlns:r="http://schemas.openxmlformats.org/officeDocument/2006/relationships" xmlns:m="http://schemas.openxmlformats.org/officeDocument/2006/math" xmlns:v="urn:schemas-microsoft-com:vml" xmlns:wp14="http://schemas.microsoft.com/office/word/2010/wordprocessingDrawing" xmlns:wp="http://schemas.openxmlformats.org/drawingml/2006/wordprocessingDrawing" xmlns:w10="urn:schemas-microsoft-com:office:word" xmlns:w="http://schemas.openxmlformats.org/wordprocessingml/2006/main" xmlns:w14="http://schemas.microsoft.com/office/word/2010/wordml" xmlns:wpg="http://schemas.microsoft.com/office/word/2010/wordprocessingGroup" xmlns:wpi="http://schemas.microsoft.com/office/word/2010/wordprocessingInk" xmlns:wne="http://schemas.microsoft.com/office/word/2006/wordml" xmlns:wps="http://schemas.microsoft.com/office/word/2010/wordprocessingShape" mc:Ignorable="w14 wp14">
-  <w:docDefaults>
-    <w:rPrDefault>
-      <w:rPr>
-        <w:rFonts w:asciiTheme="minorHAnsi" w:eastAsiaTheme="minorHAnsi" w:hAnsiTheme="minorHAnsi" w:cstheme="minorBidi"/>
-        <w:sz w:val="22"/>
-        <w:szCs w:val="22"/>
-        <w:lang w:val="es-ES" w:eastAsia="en-US" w:bidi="ar-SA"/>
-      </w:rPr>
-    </w:rPrDefault>
-    <w:pPrDefault>
-      <w:pPr>
-        <w:spacing w:after="200" w:line="276" w:lineRule="auto"/>
-      </w:pPr>
-    </w:pPrDefault>
-  </w:docDefaults>
-  <w:latentStyles w:defLockedState="0" w:defUIPriority="99" w:defSemiHidden="1" w:defUnhideWhenUsed="1" w:defQFormat="0" w:count="267">
-    <w:lsdException w:name="Normal" w:semiHidden="0" w:uiPriority="0" w:unhideWhenUsed="0" w:qFormat="1"/>
-    <w:lsdException w:name="heading 1" w:semiHidden="0" w:uiPriority="9" w:unhideWhenUsed="0" w:qFormat="1"/>
-    <w:lsdException w:name="heading 2" w:uiPriority="9" w:qFormat="1"/>
-    <w:lsdException w:name="heading 3" w:uiPriority="9" w:qFormat="1"/>
-    <w:lsdException w:name="heading 4" w:uiPriority="9" w:qFormat="1"/>
-    <w:lsdException w:name="heading 5" w:uiPriority="9" w:qFormat="1"/>
-    <w:lsdException w:name="heading 6" w:uiPriority="9" w:qFormat="1"/>
-    <w:lsdException w:name="heading 7" w:uiPriority="9" w:qFormat="1"/>
-    <w:lsdException w:name="heading 8" w:uiPriority="9" w:qFormat="1"/>
-    <w:lsdException w:name="heading 9" w:uiPriority="9" w:qFormat="1"/>
-    <w:lsdException w:name="toc 1" w:uiPriority="39"/>
-    <w:lsdException w:name="toc 2" w:uiPriority="39"/>
-    <w:lsdException w:name="toc 3" w:uiPriority="39"/>
-    <w:lsdException w:name="toc 4" w:uiPriority="39"/>
-    <w:lsdException w:name="toc 5" w:uiPriority="39"/>
-    <w:lsdException w:name="toc 6" w:uiPriority="39"/>
-    <w:lsdException w:name="toc 7" w:uiPriority="39"/>
-    <w:lsdException w:name="toc 8" w:uiPriority="39"/>
-    <w:lsdException w:name="toc 9" w:uiPriority="39"/>
-    <w:lsdException w:name="caption" w:uiPriority="35" w:qFormat="1"/>
-    <w:lsdException w:name="Title" w:semiHidden="0" w:uiPriority="10" w:unhideWhenUsed="0" w:qFormat="1"/>
-    <w:lsdException w:name="Default Paragraph Font" w:uiPriority="1"/>
-    <w:lsdException w:name="Subtitle" w:semiHidden="0" w:uiPriority="11" w:unhideWhenUsed="0" w:qFormat="1"/>
-    <w:lsdException w:name="Strong" w:semiHidden="0" w:uiPriority="22" w:unhideWhenUsed="0" w:qFormat="1"/>
-    <w:lsdException w:name="Emphasis" w:semiHidden="0" w:uiPriority="20" w:unhideWhenUsed="0" w:qFormat="1"/>
-    <w:lsdException w:name="Table Grid" w:semiHidden="0" w:uiPriority="59" w:unhideWhenUsed="0"/>
-    <w:lsdException w:name="Placeholder Text" w:unhideWhenUsed="0"/>
-    <w:lsdException w:name="No Spacing" w:semiHidden="0" w:uiPriority="1" w:unhideWhenUsed="0" w:qFormat="1"/>
-    <w:lsdException w:name="Light Shading" w:semiHidden="0" w:uiPriority="60" w:unhideWhenUsed="0"/>
-    <w:lsdException w:name="Light List" w:semiHidden="0" w:uiPriority="61" w:unhideWhenUsed="0"/>
-    <w:lsdException w:name="Light Grid" w:semiHidden="0" w:uiPriority="62" w:unhideWhenUsed="0"/>
-    <w:lsdException w:name="Medium Shading 1" w:semiHidden="0" w:uiPriority="63" w:unhideWhenUsed="0"/>
-    <w:lsdException w:name="Medium Shading 2" w:semiHidden="0" w:uiPriority="64" w:unhideWhenUsed="0"/>
-    <w:lsdException w:name="Medium List 1" w:semiHidden="0" w:uiPriority="65" w:unhideWhenUsed="0"/>
-    <w:lsdException w:name="Medium List 2" w:semiHidden="0" w:uiPriority="66" w:unhideWhenUsed="0"/>
-    <w:lsdException w:name="Medium Grid 1" w:semiHidden="0" w:uiPriority="67" w:unhideWhenUsed="0"/>
-    <w:lsdException w:name="Medium Grid 2" w:semiHidden="0" w:uiPriority="68" w:unhideWhenUsed="0"/>
-    <w:lsdException w:name="Medium Grid 3" w:semiHidden="0" w:uiPriority="69" w:unhideWhenUsed="0"/>
-    <w:lsdException w:name="Dark List" w:semiHidden="0" w:uiPriority="70" w:unhideWhenUsed="0"/>
-    <w:lsdException w:name="Colorful Shading" w:semiHidden="0" w:uiPriority="71" w:unhideWhenUsed="0"/>
-    <w:lsdException w:name="Colorful List" w:semiHidden="0" w:uiPriority="72" w:unhideWhenUsed="0"/>
-    <w:lsdException w:name="Colorful Grid" w:semiHidden="0" w:uiPriority="73" w:unhideWhenUsed="0"/>
-    <w:lsdException w:name="Light Shading Accent 1" w:semiHidden="0" w:uiPriority="60" w:unhideWhenUsed="0"/>
-    <w:lsdException w:name="Light List Accent 1" w:semiHidden="0" w:uiPriority="61" w:unhideWhenUsed="0"/>
-    <w:lsdException w:name="Light Grid Accent 1" w:semiHidden="0" w:uiPriority="62" w:unhideWhenUsed="0"/>
-    <w:lsdException w:name="Medium Shading 1 Accent 1" w:semiHidden="0" w:uiPriority="63" w:unhideWhenUsed="0"/>
-    <w:lsdException w:name="Medium Shading 2 Accent 1" w:semiHidden="0" w:uiPriority="64" w:unhideWhenUsed="0"/>
-    <w:lsdException w:name="Medium List 1 Accent 1" w:semiHidden="0" w:uiPriority="65" w:unhideWhenUsed="0"/>
-    <w:lsdException w:name="Revision" w:unhideWhenUsed="0"/>
-    <w:lsdException w:name="List Paragraph" w:semiHidden="0" w:uiPriority="34" w:unhideWhenUsed="0" w:qFormat="1"/>
-    <w:lsdException w:name="Quote" w:semiHidden="0" w:uiPriority="29" w:unhideWhenUsed="0" w:qFormat="1"/>
-    <w:lsdException w:name="Intense Quote" w:semiHidden="0" w:uiPriority="30" w:unhideWhenUsed="0" w:qFormat="1"/>
-    <w:lsdException w:name="Medium List 2 Accent 1" w:semiHidden="0" w:uiPriority="66" w:unhideWhenUsed="0"/>
-    <w:lsdException w:name="Medium Grid 1 Accent 1" w:semiHidden="0" w:uiPriority="67" w:unhideWhenUsed="0"/>
-    <w:lsdException w:name="Medium Grid 2 Accent 1" w:semiHidden="0" w:uiPriority="68" w:unhideWhenUsed="0"/>
-    <w:lsdException w:name="Medium Grid 3 Accent 1" w:semiHidden="0" w:uiPriority="69" w:unhideWhenUsed="0"/>
-    <w:lsdException w:name="Dark List Accent 1" w:semiHidden="0" w:uiPriority="70" w:unhideWhenUsed="0"/>
-    <w:lsdException w:name="Colorful Shading Accent 1" w:semiHidden="0" w:uiPriority="71" w:unhideWhenUsed="0"/>
-    <w:lsdException w:name="Colorful List Accent 1" w:semiHidden="0" w:uiPriority="72" w:unhideWhenUsed="0"/>
-    <w:lsdException w:name="Colorful Grid Accent 1" w:semiHidden="0" w:uiPriority="73" w:unhideWhenUsed="0"/>
-    <w:lsdException w:name="Light Shading Accent 2" w:semiHidden="0" w:uiPriority="60" w:unhideWhenUsed="0"/>
-    <w:lsdException w:name="Light List Accent 2" w:semiHidden="0" w:uiPriority="61" w:unhideWhenUsed="0"/>
-    <w:lsdException w:name="Light Grid Accent 2" w:semiHidden="0" w:uiPriority="62" w:unhideWhenUsed="0"/>
-    <w:lsdException w:name="Medium Shading 1 Accent 2" w:semiHidden="0" w:uiPriority="63" w:unhideWhenUsed="0"/>
-    <w:lsdException w:name="Medium Shading 2 Accent 2" w:semiHidden="0" w:uiPriority="64" w:unhideWhenUsed="0"/>
-    <w:lsdException w:name="Medium List 1 Accent 2" w:semiHidden="0" w:uiPriority="65" w:unhideWhenUsed="0"/>
-    <w:lsdException w:name="Medium List 2 Accent 2" w:semiHidden="0" w:uiPriority="66" w:unhideWhenUsed="0"/>
-    <w:lsdException w:name="Medium Grid 1 Accent 2" w:semiHidden="0" w:uiPriority="67" w:unhideWhenUsed="0"/>
-    <w:lsdException w:name="Medium Grid 2 Accent 2" w:semiHidden="0" w:uiPriority="68" w:unhideWhenUsed="0"/>
-    <w:lsdException w:name="Medium Grid 3 Accent 2" w:semiHidden="0" w:uiPriority="69" w:unhideWhenUsed="0"/>
-    <w:lsdException w:name="Dark List Accent 2" w:semiHidden="0" w:uiPriority="70" w:unhideWhenUsed="0"/>
-    <w:lsdException w:name="Colorful Shading Accent 2" w:semiHidden="0" w:uiPriority="71" w:unhideWhenUsed="0"/>
-    <w:lsdException w:name="Colorful List Accent 2" w:semiHidden="0" w:uiPriority="72" w:unhideWhenUsed="0"/>
-    <w:lsdException w:name="Colorful Grid Accent 2" w:semiHidden="0" w:uiPriority="73" w:unhideWhenUsed="0"/>
-    <w:lsdException w:name="Light Shading Accent 3" w:semiHidden="0" w:uiPriority="60" w:unhideWhenUsed="0"/>
-    <w:lsdException w:name="Light List Accent 3" w:semiHidden="0" w:uiPriority="61" w:unhideWhenUsed="0"/>
-    <w:lsdException w:name="Light Grid Accent 3" w:semiHidden="0" w:uiPriority="62" w:unhideWhenUsed="0"/>
-    <w:lsdException w:name="Medium Shading 1 Accent 3" w:semiHidden="0" w:uiPriority="63" w:unhideWhenUsed="0"/>
-    <w:lsdException w:name="Medium Shading 2 Accent 3" w:semiHidden="0" w:uiPriority="64" w:unhideWhenUsed="0"/>
-    <w:lsdException w:name="Medium List 1 Accent 3" w:semiHidden="0" w:uiPriority="65" w:unhideWhenUsed="0"/>
-    <w:lsdException w:name="Medium List 2 Accent 3" w:semiHidden="0" w:uiPriority="66" w:unhideWhenUsed="0"/>
-    <w:lsdException w:name="Medium Grid 1 Accent 3" w:semiHidden="0" w:uiPriority="67" w:unhideWhenUsed="0"/>
-    <w:lsdException w:name="Medium Grid 2 Accent 3" w:semiHidden="0" w:uiPriority="68" w:unhideWhenUsed="0"/>
-    <w:lsdException w:name="Medium Grid 3 Accent 3" w:semiHidden="0" w:uiPriority="69" w:unhideWhenUsed="0"/>
-    <w:lsdException w:name="Dark List Accent 3" w:semiHidden="0" w:uiPriority="70" w:unhideWhenUsed="0"/>
-    <w:lsdException w:name="Colorful Shading Accent 3" w:semiHidden="0" w:uiPriority="71" w:unhideWhenUsed="0"/>
-    <w:lsdException w:name="Colorful List Accent 3" w:semiHidden="0" w:uiPriority="72" w:unhideWhenUsed="0"/>
-    <w:lsdException w:name="Colorful Grid Accent 3" w:semiHidden="0" w:uiPriority="73" w:unhideWhenUsed="0"/>
-    <w:lsdException w:name="Light Shading Accent 4" w:semiHidden="0" w:uiPriority="60" w:unhideWhenUsed="0"/>
-    <w:lsdException w:name="Light List Accent 4" w:semiHidden="0" w:uiPriority="61" w:unhideWhenUsed="0"/>
-    <w:lsdException w:name="Light Grid Accent 4" w:semiHidden="0" w:uiPriority="62" w:unhideWhenUsed="0"/>
-    <w:lsdException w:name="Medium Shading 1 Accent 4" w:semiHidden="0" w:uiPriority="63" w:unhideWhenUsed="0"/>
-    <w:lsdException w:name="Medium Shading 2 Accent 4" w:semiHidden="0" w:uiPriority="64" w:unhideWhenUsed="0"/>
-    <w:lsdException w:name="Medium List 1 Accent 4" w:semiHidden="0" w:uiPriority="65" w:unhideWhenUsed="0"/>
-    <w:lsdException w:name="Medium List 2 Accent 4" w:semiHidden="0" w:uiPriority="66" w:unhideWhenUsed="0"/>
-    <w:lsdException w:name="Medium Grid 1 Accent 4" w:semiHidden="0" w:uiPriority="67" w:unhideWhenUsed="0"/>
-    <w:lsdException w:name="Medium Grid 2 Accent 4" w:semiHidden="0" w:uiPriority="68" w:unhideWhenUsed="0"/>
-    <w:lsdException w:name="Medium Grid 3 Accent 4" w:semiHidden="0" w:uiPriority="69" w:unhideWhenUsed="0"/>
-    <w:lsdException w:name="Dark List Accent 4" w:semiHidden="0" w:uiPriority="70" w:unhideWhenUsed="0"/>
-    <w:lsdException w:name="Colorful Shading Accent 4" w:semiHidden="0" w:uiPriority="71" w:unhideWhenUsed="0"/>
-    <w:lsdException w:name="Colorful List Accent 4" w:semiHidden="0" w:uiPriority="72" w:unhideWhenUsed="0"/>
-    <w:lsdException w:name="Colorful Grid Accent 4" w:semiHidden="0" w:uiPriority="73" w:unhideWhenUsed="0"/>
-    <w:lsdException w:name="Light Shading Accent 5" w:semiHidden="0" w:uiPriority="60" w:unhideWhenUsed="0"/>
-    <w:lsdException w:name="Light List Accent 5" w:semiHidden="0" w:uiPriority="61" w:unhideWhenUsed="0"/>
-    <w:lsdException w:name="Light Grid Accent 5" w:semiHidden="0" w:uiPriority="62" w:unhideWhenUsed="0"/>
-    <w:lsdException w:name="Medium Shading 1 Accent 5" w:semiHidden="0" w:uiPriority="63" w:unhideWhenUsed="0"/>
-    <w:lsdException w:name="Medium Shading 2 Accent 5" w:semiHidden="0" w:uiPriority="64" w:unhideWhenUsed="0"/>
-    <w:lsdException w:name="Medium List 1 Accent 5" w:semiHidden="0" w:uiPriority="65" w:unhideWhenUsed="0"/>
-    <w:lsdException w:name="Medium List 2 Accent 5" w:semiHidden="0" w:uiPriority="66" w:unhideWhenUsed="0"/>
-    <w:lsdException w:name="Medium Grid 1 Accent 5" w:semiHidden="0" w:uiPriority="67" w:unhideWhenUsed="0"/>
-    <w:lsdException w:name="Medium Grid 2 Accent 5" w:semiHidden="0" w:uiPriority="68" w:unhideWhenUsed="0"/>
-    <w:lsdException w:name="Medium Grid 3 Accent 5" w:semiHidden="0" w:uiPriority="69" w:unhideWhenUsed="0"/>
-    <w:lsdException w:name="Dark List Accent 5" w:semiHidden="0" w:uiPriority="70" w:unhideWhenUsed="0"/>
-    <w:lsdException w:name="Colorful Shading Accent 5" w:semiHidden="0" w:uiPriority="71" w:unhideWhenUsed="0"/>
-    <w:lsdException w:name="Colorful List Accent 5" w:semiHidden="0" w:uiPriority="72" w:unhideWhenUsed="0"/>
-    <w:lsdException w:name="Colorful Grid Accent 5" w:semiHidden="0" w:uiPriority="73" w:unhideWhenUsed="0"/>
-    <w:lsdException w:name="Light Shading Accent 6" w:semiHidden="0" w:uiPriority="60" w:unhideWhenUsed="0"/>
-    <w:lsdException w:name="Light List Accent 6" w:semiHidden="0" w:uiPriority="61" w:unhideWhenUsed="0"/>
-    <w:lsdException w:name="Light Grid Accent 6" w:semiHidden="0" w:uiPriority="62" w:unhideWhenUsed="0"/>
-    <w:lsdException w:name="Medium Shading 1 Accent 6" w:semiHidden="0" w:uiPriority="63" w:unhideWhenUsed="0"/>
-    <w:lsdException w:name="Medium Shading 2 Accent 6" w:semiHidden="0" w:uiPriority="64" w:unhideWhenUsed="0"/>
-    <w:lsdException w:name="Medium List 1 Accent 6" w:semiHidden="0" w:uiPriority="65" w:unhideWhenUsed="0"/>
-    <w:lsdException w:name="Medium List 2 Accent 6" w:semiHidden="0" w:uiPriority="66" w:unhideWhenUsed="0"/>
-    <w:lsdException w:name="Medium Grid 1 Accent 6" w:semiHidden="0" w:uiPriority="67" w:unhideWhenUsed="0"/>
-    <w:lsdException w:name="Medium Grid 2 Accent 6" w:semiHidden="0" w:uiPriority="68" w:unhideWhenUsed="0"/>
-    <w:lsdException w:name="Medium Grid 3 Accent 6" w:semiHidden="0" w:uiPriority="69" w:unhideWhenUsed="0"/>
-    <w:lsdException w:name="Dark List Accent 6" w:semiHidden="0" w:uiPriority="70" w:unhideWhenUsed="0"/>
-    <w:lsdException w:name="Colorful Shading Accent 6" w:semiHidden="0" w:uiPriority="71" w:unhideWhenUsed="0"/>
-    <w:lsdException w:name="Colorful List Accent 6" w:semiHidden="0" w:uiPriority="72" w:unhideWhenUsed="0"/>
-    <w:lsdException w:name="Colorful Grid Accent 6" w:semiHidden="0" w:uiPriority="73" w:unhideWhenUsed="0"/>
-    <w:lsdException w:name="Subtle Emphasis" w:semiHidden="0" w:uiPriority="19" w:unhideWhenUsed="0" w:qFormat="1"/>
-    <w:lsdException w:name="Intense Emphasis" w:semiHidden="0" w:uiPriority="21" w:unhideWhenUsed="0" w:qFormat="1"/>
-    <w:lsdException w:name="Subtle Reference" w:semiHidden="0" w:uiPriority="31" w:unhideWhenUsed="0" w:qFormat="1"/>
-    <w:lsdException w:name="Intense Reference" w:semiHidden="0" w:uiPriority="32" w:unhideWhenUsed="0" w:qFormat="1"/>
-    <w:lsdException w:name="Book Title" w:semiHidden="0" w:uiPriority="33" w:unhideWhenUsed="0" w:qFormat="1"/>
-    <w:lsdException w:name="Bibliography" w:uiPriority="37"/>
-    <w:lsdException w:name="TOC Heading" w:uiPriority="39" w:qFormat="1"/>
-  </w:latentStyles>
-  <w:style w:type="paragraph" w:default="1" w:styleId="Normal">
-    <w:name w:val="Normal"/>
-    <w:qFormat/>
-  </w:style>
-  <w:style w:type="paragraph" w:styleId="Ttulo1">
-    <w:name w:val="heading 1"/>
-    <w:basedOn w:val="Normal"/>
-    <w:next w:val="Normal"/>
-    <w:link w:val="Ttulo1Car"/>
-    <w:uiPriority w:val="9"/>
-    <w:qFormat/>
-    <w:rsid w:val="000D4A79"/>
-    <w:pPr>
-      <w:keepNext/>
-      <w:keepLines/>
-      <w:spacing w:before="480" w:after="0"/>
-      <w:outlineLvl w:val="0"/>
-    </w:pPr>
-    <w:rPr>
-      <w:rFonts w:asciiTheme="majorHAnsi" w:eastAsiaTheme="majorEastAsia" w:hAnsiTheme="majorHAnsi" w:cstheme="majorBidi"/>
-      <w:b/>
-      <w:bCs/>
-      <w:color w:val="365F91" w:themeColor="accent1" w:themeShade="BF"/>
-      <w:sz w:val="28"/>
-      <w:szCs w:val="28"/>
-    </w:rPr>
-  </w:style>
-  <w:style w:type="character" w:default="1" w:styleId="Fuentedeprrafopredeter">
-    <w:name w:val="Default Paragraph Font"/>
-    <w:uiPriority w:val="1"/>
-    <w:semiHidden/>
-    <w:unhideWhenUsed/>
-  </w:style>
-  <w:style w:type="table" w:default="1" w:styleId="Tablanormal">
-    <w:name w:val="Normal Table"/>
-    <w:uiPriority w:val="99"/>
-    <w:semiHidden/>
-    <w:unhideWhenUsed/>
-    <w:tblPr>
-      <w:tblInd w:w="0" w:type="dxa"/>
-      <w:tblCellMar>
-        <w:top w:w="0" w:type="dxa"/>
-        <w:left w:w="108" w:type="dxa"/>
-        <w:bottom w:w="0" w:type="dxa"/>
-        <w:right w:w="108" w:type="dxa"/>
-      </w:tblCellMar>
-    </w:tblPr>
-  </w:style>
-  <w:style w:type="numbering" w:default="1" w:styleId="Sinlista">
-    <w:name w:val="No List"/>
-    <w:uiPriority w:val="99"/>
-    <w:semiHidden/>
-    <w:unhideWhenUsed/>
-  </w:style>
-  <w:style w:type="paragraph" w:styleId="Textodeglobo">
-    <w:name w:val="Balloon Text"/>
-    <w:basedOn w:val="Normal"/>
-    <w:link w:val="TextodegloboCar"/>
-    <w:uiPriority w:val="99"/>
-    <w:semiHidden/>
-    <w:unhideWhenUsed/>
-    <w:rsid w:val="000D4A79"/>
-    <w:pPr>
-      <w:spacing w:after="0" w:line="240" w:lineRule="auto"/>
-    </w:pPr>
-    <w:rPr>
-      <w:rFonts w:ascii="Tahoma" w:hAnsi="Tahoma" w:cs="Tahoma"/>
-      <w:sz w:val="16"/>
-      <w:szCs w:val="16"/>
-    </w:rPr>
-  </w:style>
-  <w:style w:type="character" w:customStyle="1" w:styleId="TextodegloboCar">
-    <w:name w:val="Texto de globo Car"/>
-    <w:basedOn w:val="Fuentedeprrafopredeter"/>
-    <w:link w:val="Textodeglobo"/>
-    <w:uiPriority w:val="99"/>
-    <w:semiHidden/>
-    <w:rsid w:val="000D4A79"/>
-    <w:rPr>
-      <w:rFonts w:ascii="Tahoma" w:hAnsi="Tahoma" w:cs="Tahoma"/>
-      <w:sz w:val="16"/>
-      <w:szCs w:val="16"/>
-    </w:rPr>
-  </w:style>
-  <w:style w:type="paragraph" w:styleId="Ttulo">
-    <w:name w:val="Title"/>
-    <w:basedOn w:val="Normal"/>
-    <w:next w:val="Normal"/>
-    <w:link w:val="TtuloCar"/>
-    <w:uiPriority w:val="10"/>
-    <w:qFormat/>
-    <w:rsid w:val="000D4A79"/>
-    <w:pPr>
-      <w:pBdr>
-        <w:bottom w:val="single" w:sz="8" w:space="4" w:color="4F81BD" w:themeColor="accent1"/>
-      </w:pBdr>
-      <w:spacing w:after="300" w:line="240" w:lineRule="auto"/>
-      <w:contextualSpacing/>
-    </w:pPr>
-    <w:rPr>
-      <w:rFonts w:asciiTheme="majorHAnsi" w:eastAsiaTheme="majorEastAsia" w:hAnsiTheme="majorHAnsi" w:cstheme="majorBidi"/>
-      <w:color w:val="17365D" w:themeColor="text2" w:themeShade="BF"/>
-      <w:spacing w:val="5"/>
-      <w:kern w:val="28"/>
-      <w:sz w:val="52"/>
-      <w:szCs w:val="52"/>
-    </w:rPr>
-  </w:style>
-  <w:style w:type="character" w:customStyle="1" w:styleId="TtuloCar">
-    <w:name w:val="Título Car"/>
-    <w:basedOn w:val="Fuentedeprrafopredeter"/>
-    <w:link w:val="Ttulo"/>
-    <w:uiPriority w:val="10"/>
-    <w:rsid w:val="000D4A79"/>
-    <w:rPr>
-      <w:rFonts w:asciiTheme="majorHAnsi" w:eastAsiaTheme="majorEastAsia" w:hAnsiTheme="majorHAnsi" w:cstheme="majorBidi"/>
-      <w:color w:val="17365D" w:themeColor="text2" w:themeShade="BF"/>
-      <w:spacing w:val="5"/>
-      <w:kern w:val="28"/>
-      <w:sz w:val="52"/>
-      <w:szCs w:val="52"/>
-    </w:rPr>
-  </w:style>
-  <w:style w:type="character" w:customStyle="1" w:styleId="Ttulo1Car">
-    <w:name w:val="Título 1 Car"/>
-    <w:basedOn w:val="Fuentedeprrafopredeter"/>
-    <w:link w:val="Ttulo1"/>
-    <w:uiPriority w:val="9"/>
-    <w:rsid w:val="000D4A79"/>
-    <w:rPr>
-      <w:rFonts w:asciiTheme="majorHAnsi" w:eastAsiaTheme="majorEastAsia" w:hAnsiTheme="majorHAnsi" w:cstheme="majorBidi"/>
-      <w:b/>
-      <w:bCs/>
-      <w:color w:val="365F91" w:themeColor="accent1" w:themeShade="BF"/>
-      <w:sz w:val="28"/>
-      <w:szCs w:val="28"/>
-    </w:rPr>
-  </w:style>
-  <w:style w:type="table" w:styleId="Tablaconcuadrcula">
-    <w:name w:val="Table Grid"/>
-    <w:basedOn w:val="Tablanormal"/>
-    <w:uiPriority w:val="59"/>
-    <w:rsid w:val="000D4A79"/>
-    <w:pPr>
-      <w:spacing w:after="0" w:line="240" w:lineRule="auto"/>
-    </w:pPr>
-    <w:tblPr>
-      <w:tblInd w:w="0" w:type="dxa"/>
-      <w:tblBorders>
-        <w:top w:val="single" w:sz="4" w:space="0" w:color="auto"/>
-        <w:left w:val="single" w:sz="4" w:space="0" w:color="auto"/>
-        <w:bottom w:val="single" w:sz="4" w:space="0" w:color="auto"/>
-        <w:right w:val="single" w:sz="4" w:space="0" w:color="auto"/>
-        <w:insideH w:val="single" w:sz="4" w:space="0" w:color="auto"/>
-        <w:insideV w:val="single" w:sz="4" w:space="0" w:color="auto"/>
-      </w:tblBorders>
-      <w:tblCellMar>
-        <w:top w:w="0" w:type="dxa"/>
-        <w:left w:w="108" w:type="dxa"/>
-        <w:bottom w:w="0" w:type="dxa"/>
-        <w:right w:w="108" w:type="dxa"/>
-      </w:tblCellMar>
     </w:tblPr>
   </w:style>
   <w:style w:type="paragraph" w:styleId="Prrafodelista">

</xml_diff>